<commit_message>
doc: Add paragraph font and update colour scheme
</commit_message>
<xml_diff>
--- a/design/Design Spec.docx
+++ b/design/Design Spec.docx
@@ -4,6 +4,13 @@
   <w:body>
     <w:sdt>
       <w:sdtPr>
+        <w:rPr>
+          <w:rFonts w:asciiTheme="minorHAnsi" w:eastAsiaTheme="minorHAnsi" w:hAnsiTheme="minorHAnsi" w:cstheme="minorBidi"/>
+          <w:color w:val="auto"/>
+          <w:sz w:val="22"/>
+          <w:szCs w:val="22"/>
+          <w:lang w:val="en-IE"/>
+        </w:rPr>
         <w:id w:val="90906226"/>
         <w:docPartObj>
           <w:docPartGallery w:val="Table of Contents"/>
@@ -12,14 +19,9 @@
       </w:sdtPr>
       <w:sdtEndPr>
         <w:rPr>
-          <w:rFonts w:asciiTheme="minorHAnsi" w:eastAsiaTheme="minorHAnsi" w:hAnsiTheme="minorHAnsi" w:cstheme="minorBidi"/>
           <w:b/>
           <w:bCs/>
           <w:noProof/>
-          <w:color w:val="auto"/>
-          <w:sz w:val="22"/>
-          <w:szCs w:val="22"/>
-          <w:lang w:val="en-IE"/>
         </w:rPr>
       </w:sdtEndPr>
       <w:sdtContent>
@@ -492,19 +494,73 @@
         <w:rPr>
           <w:rFonts w:ascii="Montserrat Alternates" w:hAnsi="Montserrat Alternates"/>
         </w:rPr>
-        <w:t xml:space="preserve">The font used for the site will be Montserrat Alternates from Google fonts. </w:t>
+        <w:t xml:space="preserve">The font used for </w:t>
+      </w:r>
+      <w:r>
+        <w:rPr>
+          <w:rFonts w:ascii="Montserrat Alternates" w:hAnsi="Montserrat Alternates"/>
+        </w:rPr>
+        <w:t xml:space="preserve">title text </w:t>
+      </w:r>
+      <w:r>
+        <w:rPr>
+          <w:rFonts w:ascii="Montserrat Alternates" w:hAnsi="Montserrat Alternates"/>
+        </w:rPr>
+        <w:t xml:space="preserve">will be Montserrat Alternates from Google fonts. </w:t>
       </w:r>
     </w:p>
     <w:p>
       <w:pPr>
         <w:rPr>
+          <w:rFonts w:ascii="Hind Light" w:hAnsi="Hind Light" w:cs="Hind Light"/>
+        </w:rPr>
+      </w:pPr>
+      <w:r>
+        <w:rPr>
+          <w:rFonts w:ascii="Hind Light" w:hAnsi="Hind Light" w:cs="Hind Light"/>
+        </w:rPr>
+        <w:t>The font used for paragraph text will be Hind from Google fonts.</w:t>
+      </w:r>
+    </w:p>
+    <w:p>
+      <w:pPr>
+        <w:rPr>
+          <w:rFonts w:ascii="Montserrat Alternates" w:hAnsi="Montserrat Alternates" w:cs="Hind Light"/>
+          <w:sz w:val="24"/>
+          <w:szCs w:val="24"/>
+        </w:rPr>
+      </w:pPr>
+      <w:r>
+        <w:rPr>
+          <w:rFonts w:ascii="Montserrat Alternates" w:hAnsi="Montserrat Alternates" w:cs="Hind Light"/>
+          <w:sz w:val="24"/>
+          <w:szCs w:val="24"/>
+        </w:rPr>
+        <w:t>Heading</w:t>
+      </w:r>
+    </w:p>
+    <w:p>
+      <w:pPr>
+        <w:rPr>
+          <w:rFonts w:ascii="Hind Light" w:hAnsi="Hind Light" w:cs="Hind Light"/>
+        </w:rPr>
+      </w:pPr>
+      <w:r>
+        <w:rPr>
+          <w:rFonts w:ascii="Hind Light" w:hAnsi="Hind Light" w:cs="Hind Light"/>
+        </w:rPr>
+        <w:t>Lorem ipsum dolor sit amet, consectetur adipiscing elit, sed do eiusmod tempor incididunt ut labore et dolore magna aliqua. Ut enim ad minim veniam, quis nostrud exercitation ullamco laboris nisi ut aliquip ex ea commodo consequat. Duis aute irure dolor in reprehenderit in voluptate velit esse cillum dolore eu fugiat nulla pariatur. Excepteur sint occaecat cupidatat non proident, sunt in culpa qui officia deserunt mollit anim id est laborum.</w:t>
+      </w:r>
+    </w:p>
+    <w:p>
+      <w:pPr>
+        <w:rPr>
           <w:rFonts w:ascii="Montserrat Alternates" w:hAnsi="Montserrat Alternates"/>
         </w:rPr>
       </w:pPr>
       <w:r>
         <w:rPr>
           <w:rFonts w:ascii="Courier New" w:hAnsi="Courier New" w:cs="Courier New"/>
-          <w:color w:val="3C4043"/>
           <w:spacing w:val="2"/>
           <w:sz w:val="18"/>
           <w:szCs w:val="18"/>
@@ -515,7 +571,6 @@
       <w:r>
         <w:rPr>
           <w:rFonts w:ascii="Courier New" w:hAnsi="Courier New" w:cs="Courier New"/>
-          <w:color w:val="3C4043"/>
           <w:spacing w:val="2"/>
           <w:sz w:val="18"/>
           <w:szCs w:val="18"/>
@@ -525,7 +580,6 @@
       <w:r>
         <w:rPr>
           <w:rFonts w:ascii="Courier New" w:hAnsi="Courier New" w:cs="Courier New"/>
-          <w:color w:val="3C4043"/>
           <w:spacing w:val="2"/>
           <w:sz w:val="18"/>
           <w:szCs w:val="18"/>
@@ -537,12 +591,10 @@
         <w:rPr>
           <w:rStyle w:val="ng-star-inserted"/>
           <w:rFonts w:ascii="Courier New" w:hAnsi="Courier New" w:cs="Courier New"/>
-          <w:color w:val="3C4043"/>
           <w:spacing w:val="2"/>
           <w:sz w:val="18"/>
           <w:szCs w:val="18"/>
           <w:bdr w:val="none" w:sz="0" w:space="0" w:color="auto" w:frame="1"/>
-          <w:shd w:val="clear" w:color="auto" w:fill="F8F9FA"/>
         </w:rPr>
         <w:t>family=</w:t>
       </w:r>
@@ -552,32 +604,51 @@
           <w:rFonts w:ascii="inherit" w:hAnsi="inherit" w:cs="Courier New"/>
           <w:b/>
           <w:bCs/>
-          <w:color w:val="3C4043"/>
           <w:spacing w:val="2"/>
           <w:sz w:val="18"/>
           <w:szCs w:val="18"/>
           <w:bdr w:val="none" w:sz="0" w:space="0" w:color="auto" w:frame="1"/>
-          <w:shd w:val="clear" w:color="auto" w:fill="F8F9FA"/>
-        </w:rPr>
-        <w:t>Montserrat+Alternates:wght@300</w:t>
+        </w:rPr>
+        <w:t>Hind:wght@300</w:t>
       </w:r>
       <w:r>
         <w:rPr>
           <w:rStyle w:val="ng-star-inserted"/>
           <w:rFonts w:ascii="Courier New" w:hAnsi="Courier New" w:cs="Courier New"/>
-          <w:color w:val="3C4043"/>
           <w:spacing w:val="2"/>
           <w:sz w:val="18"/>
           <w:szCs w:val="18"/>
           <w:bdr w:val="none" w:sz="0" w:space="0" w:color="auto" w:frame="1"/>
-          <w:shd w:val="clear" w:color="auto" w:fill="F8F9FA"/>
+        </w:rPr>
+        <w:t>&amp;family=</w:t>
+      </w:r>
+      <w:r>
+        <w:rPr>
+          <w:rStyle w:val="draweremphasized-code"/>
+          <w:rFonts w:ascii="inherit" w:hAnsi="inherit" w:cs="Courier New"/>
+          <w:b/>
+          <w:bCs/>
+          <w:spacing w:val="2"/>
+          <w:sz w:val="18"/>
+          <w:szCs w:val="18"/>
+          <w:bdr w:val="none" w:sz="0" w:space="0" w:color="auto" w:frame="1"/>
+        </w:rPr>
+        <w:t>Montserrat:wght@300</w:t>
+      </w:r>
+      <w:r>
+        <w:rPr>
+          <w:rStyle w:val="ng-star-inserted"/>
+          <w:rFonts w:ascii="Courier New" w:hAnsi="Courier New" w:cs="Courier New"/>
+          <w:spacing w:val="2"/>
+          <w:sz w:val="18"/>
+          <w:szCs w:val="18"/>
+          <w:bdr w:val="none" w:sz="0" w:space="0" w:color="auto" w:frame="1"/>
         </w:rPr>
         <w:t>&amp;</w:t>
       </w:r>
       <w:r>
         <w:rPr>
           <w:rFonts w:ascii="Courier New" w:hAnsi="Courier New" w:cs="Courier New"/>
-          <w:color w:val="3C4043"/>
           <w:spacing w:val="2"/>
           <w:sz w:val="18"/>
           <w:szCs w:val="18"/>
@@ -588,7 +659,6 @@
       <w:r>
         <w:rPr>
           <w:rFonts w:ascii="Courier New" w:hAnsi="Courier New" w:cs="Courier New"/>
-          <w:color w:val="3C4043"/>
           <w:spacing w:val="2"/>
           <w:sz w:val="18"/>
           <w:szCs w:val="18"/>
@@ -598,7 +668,6 @@
       <w:r>
         <w:rPr>
           <w:rFonts w:ascii="Courier New" w:hAnsi="Courier New" w:cs="Courier New"/>
-          <w:color w:val="3C4043"/>
           <w:spacing w:val="2"/>
           <w:sz w:val="18"/>
           <w:szCs w:val="18"/>
@@ -609,12 +678,11 @@
     </w:p>
     <w:p>
       <w:pPr>
-        <w:shd w:val="clear" w:color="auto" w:fill="F8F9FA"/>
         <w:spacing w:after="0" w:line="240" w:lineRule="auto"/>
+        <w:ind w:left="360"/>
         <w:textAlignment w:val="baseline"/>
         <w:rPr>
           <w:rFonts w:ascii="Courier New" w:eastAsia="Times New Roman" w:hAnsi="Courier New" w:cs="Courier New"/>
-          <w:color w:val="3C4043"/>
           <w:spacing w:val="2"/>
           <w:sz w:val="18"/>
           <w:szCs w:val="18"/>
@@ -624,23 +692,44 @@
       <w:r>
         <w:rPr>
           <w:rFonts w:ascii="Courier New" w:eastAsia="Times New Roman" w:hAnsi="Courier New" w:cs="Courier New"/>
-          <w:color w:val="3C4043"/>
           <w:spacing w:val="2"/>
           <w:sz w:val="18"/>
           <w:szCs w:val="18"/>
           <w:lang w:eastAsia="en-IE"/>
         </w:rPr>
-        <w:t>font-family: 'Montserrat Alternates', sans-serif;</w:t>
+        <w:t>font-family: 'Hind', sans-serif;</w:t>
+      </w:r>
+    </w:p>
+    <w:p>
+      <w:pPr>
+        <w:spacing w:after="0" w:line="240" w:lineRule="auto"/>
+        <w:ind w:left="360"/>
+        <w:textAlignment w:val="baseline"/>
+        <w:rPr>
+          <w:rFonts w:ascii="Courier New" w:eastAsia="Times New Roman" w:hAnsi="Courier New" w:cs="Courier New"/>
+          <w:spacing w:val="2"/>
+          <w:sz w:val="18"/>
+          <w:szCs w:val="18"/>
+          <w:lang w:eastAsia="en-IE"/>
+        </w:rPr>
+      </w:pPr>
+      <w:r>
+        <w:rPr>
+          <w:rFonts w:ascii="Courier New" w:eastAsia="Times New Roman" w:hAnsi="Courier New" w:cs="Courier New"/>
+          <w:spacing w:val="2"/>
+          <w:sz w:val="18"/>
+          <w:szCs w:val="18"/>
+          <w:lang w:eastAsia="en-IE"/>
+        </w:rPr>
+        <w:t>font-family: 'Montserrat', sans-serif;</w:t>
       </w:r>
     </w:p>
     <w:p/>
     <w:p>
       <w:pPr>
         <w:rPr>
-          <w:rFonts w:ascii="Helvetica" w:hAnsi="Helvetica"/>
+          <w:rFonts w:cstheme="minorHAnsi"/>
           <w:color w:val="000000"/>
-          <w:sz w:val="18"/>
-          <w:szCs w:val="18"/>
           <w:shd w:val="clear" w:color="auto" w:fill="F8F9FA"/>
         </w:rPr>
       </w:pPr>
@@ -648,16 +737,35 @@
         <w:r>
           <w:rPr>
             <w:rStyle w:val="Hyperlink"/>
-            <w:rFonts w:ascii="Helvetica" w:hAnsi="Helvetica"/>
-            <w:sz w:val="18"/>
-            <w:szCs w:val="18"/>
+            <w:rFonts w:cstheme="minorHAnsi"/>
             <w:shd w:val="clear" w:color="auto" w:fill="F8F9FA"/>
           </w:rPr>
           <w:t>https://fonts.google.com/specimen/Montserrat+Alternates?category=Sans+Serif</w:t>
         </w:r>
       </w:hyperlink>
     </w:p>
-    <w:p/>
+    <w:p>
+      <w:pPr>
+        <w:rPr>
+          <w:rFonts w:cstheme="minorHAnsi"/>
+        </w:rPr>
+      </w:pPr>
+      <w:hyperlink r:id="rId7" w:history="1">
+        <w:r>
+          <w:rPr>
+            <w:rStyle w:val="Hyperlink"/>
+            <w:rFonts w:cstheme="minorHAnsi"/>
+          </w:rPr>
+          <w:t>https://fonts.google.com/specimen/Hind</w:t>
+        </w:r>
+      </w:hyperlink>
+      <w:r>
+        <w:rPr>
+          <w:rFonts w:cstheme="minorHAnsi"/>
+        </w:rPr>
+        <w:t xml:space="preserve"> </w:t>
+      </w:r>
+    </w:p>
     <w:p>
       <w:pPr>
         <w:pStyle w:val="Heading2"/>
@@ -669,71 +777,38 @@
       <w:bookmarkEnd w:id="2"/>
     </w:p>
     <w:p>
-      <w:hyperlink r:id="rId7" w:anchor="!/?view.left=0&amp;view.right=0&amp;primary.color=1DE9B6&amp;secondary.color=C0CA33" w:history="1">
-        <w:r>
-          <w:rPr>
-            <w:rStyle w:val="Hyperlink"/>
-            <w:rFonts w:ascii="Helvetica" w:hAnsi="Helvetica"/>
-            <w:sz w:val="18"/>
-            <w:szCs w:val="18"/>
-            <w:shd w:val="clear" w:color="auto" w:fill="F8F9FA"/>
-          </w:rPr>
-          <w:t>https://material.io/resources/color/#!/?view.left=0&amp;view.right=0&amp;primary.color=1DE9B6&amp;secondary.color=C0CA33</w:t>
-        </w:r>
-      </w:hyperlink>
-      <w:r>
-        <w:rPr>
-          <w:rFonts w:ascii="Helvetica" w:hAnsi="Helvetica"/>
-          <w:color w:val="000000"/>
-          <w:sz w:val="18"/>
-          <w:szCs w:val="18"/>
-          <w:shd w:val="clear" w:color="auto" w:fill="F8F9FA"/>
-        </w:rPr>
-        <w:t xml:space="preserve"> </w:t>
-      </w:r>
-    </w:p>
-    <w:p>
-      <w:pPr>
-        <w:rPr>
-          <w:rFonts w:ascii="Helvetica" w:hAnsi="Helvetica"/>
-          <w:color w:val="000000"/>
-          <w:sz w:val="18"/>
-          <w:szCs w:val="18"/>
-          <w:shd w:val="clear" w:color="auto" w:fill="F8F9FA"/>
-        </w:rPr>
-      </w:pPr>
       <w:hyperlink r:id="rId8" w:history="1">
         <w:r>
           <w:rPr>
             <w:rStyle w:val="Hyperlink"/>
-            <w:rFonts w:ascii="Helvetica" w:hAnsi="Helvetica"/>
-            <w:sz w:val="18"/>
-            <w:szCs w:val="18"/>
-            <w:shd w:val="clear" w:color="auto" w:fill="F8F9FA"/>
           </w:rPr>
-          <w:t>https://codepen.io/ibuttimer/pen/mdpMyrr</w:t>
+          <w:t>https://material.io/resources/color/#!/?view.left=0&amp;view.right=0&amp;primary.color=1DE9B6&amp;secondary.color=F9FBE7</w:t>
         </w:r>
       </w:hyperlink>
       <w:r>
-        <w:rPr>
-          <w:rFonts w:ascii="Helvetica" w:hAnsi="Helvetica"/>
-          <w:color w:val="000000"/>
-          <w:sz w:val="18"/>
-          <w:szCs w:val="18"/>
-          <w:shd w:val="clear" w:color="auto" w:fill="F8F9FA"/>
-        </w:rPr>
         <w:t xml:space="preserve"> </w:t>
       </w:r>
     </w:p>
     <w:p>
-      <w:r>
-        <w:rPr>
-          <w:noProof/>
-        </w:rPr>
+      <w:hyperlink r:id="rId9" w:history="1">
+        <w:r>
+          <w:rPr>
+            <w:rStyle w:val="Hyperlink"/>
+          </w:rPr>
+          <w:t>https://codepen.io/ibuttimer/pen/xxpzPKa</w:t>
+        </w:r>
+      </w:hyperlink>
+      <w:r>
+        <w:t xml:space="preserve"> </w:t>
+      </w:r>
+    </w:p>
+    <w:p>
+      <w:r>
+        <w:lastRenderedPageBreak/>
         <w:drawing>
-          <wp:inline distT="0" distB="0" distL="0" distR="0" wp14:anchorId="61A95DC7" wp14:editId="0AE181FD">
-            <wp:extent cx="5731510" cy="2304415"/>
-            <wp:effectExtent l="0" t="0" r="2540" b="635"/>
+          <wp:inline distT="0" distB="0" distL="0" distR="0" wp14:anchorId="47267E90" wp14:editId="5947F1EE">
+            <wp:extent cx="5731510" cy="2357120"/>
+            <wp:effectExtent l="0" t="0" r="2540" b="5080"/>
             <wp:docPr id="1" name="Picture 1" descr="Graphical user interface, application&#10;&#10;Description automatically generated"/>
             <wp:cNvGraphicFramePr>
               <a:graphicFrameLocks xmlns:a="http://schemas.openxmlformats.org/drawingml/2006/main" noChangeAspect="1"/>
@@ -746,7 +821,7 @@
                     <pic:cNvPicPr/>
                   </pic:nvPicPr>
                   <pic:blipFill>
-                    <a:blip r:embed="rId9"/>
+                    <a:blip r:embed="rId10"/>
                     <a:stretch>
                       <a:fillRect/>
                     </a:stretch>
@@ -754,7 +829,7 @@
                   <pic:spPr>
                     <a:xfrm>
                       <a:off x="0" y="0"/>
-                      <a:ext cx="5731510" cy="2304415"/>
+                      <a:ext cx="5731510" cy="2357120"/>
                     </a:xfrm>
                     <a:prstGeom prst="rect">
                       <a:avLst/>
@@ -774,7 +849,6 @@
       </w:pPr>
       <w:bookmarkStart w:id="3" w:name="_Toc99747230"/>
       <w:r>
-        <w:lastRenderedPageBreak/>
         <w:t>UX Elements</w:t>
       </w:r>
       <w:bookmarkEnd w:id="3"/>
@@ -788,21 +862,12 @@
         </w:numPr>
       </w:pPr>
       <w:r>
-        <w:t>Information areas on timeline will b</w:t>
-      </w:r>
-      <w:r>
-        <w:t>ox shadow on mouse</w:t>
-      </w:r>
-      <w:r>
-        <w:t xml:space="preserve"> </w:t>
-      </w:r>
-      <w:r>
-        <w:t>hover</w:t>
+        <w:t>Information areas on timeline will box shadow on mouse hover</w:t>
       </w:r>
       <w:r>
         <w:br/>
       </w:r>
-      <w:hyperlink r:id="rId10" w:history="1">
+      <w:hyperlink r:id="rId11" w:history="1">
         <w:r>
           <w:rPr>
             <w:rStyle w:val="Hyperlink"/>
@@ -848,7 +913,7 @@
       <w:r>
         <w:t xml:space="preserve">The Evolution of Field Hockey </w:t>
       </w:r>
-      <w:hyperlink r:id="rId11" w:history="1">
+      <w:hyperlink r:id="rId12" w:history="1">
         <w:r>
           <w:rPr>
             <w:rStyle w:val="Hyperlink"/>
@@ -861,14 +926,9 @@
       </w:r>
       <w:r>
         <w:br/>
-      </w:r>
-      <w:r>
-        <w:t>The Evolution of Field Hockey, ladies 1950</w:t>
-      </w:r>
-      <w:r>
-        <w:t xml:space="preserve"> </w:t>
-      </w:r>
-      <w:hyperlink r:id="rId12" w:history="1">
+        <w:t xml:space="preserve">The Evolution of Field Hockey, ladies 1950 </w:t>
+      </w:r>
+      <w:hyperlink r:id="rId13" w:history="1">
         <w:r>
           <w:rPr>
             <w:rStyle w:val="Hyperlink"/>
@@ -891,7 +951,7 @@
       <w:r>
         <w:t xml:space="preserve">Hockey images: </w:t>
       </w:r>
-      <w:hyperlink r:id="rId13" w:history="1">
+      <w:hyperlink r:id="rId14" w:history="1">
         <w:r>
           <w:rPr>
             <w:rStyle w:val="Hyperlink"/>
@@ -911,7 +971,7 @@
           <w:numId w:val="2"/>
         </w:numPr>
       </w:pPr>
-      <w:hyperlink r:id="rId14" w:history="1">
+      <w:hyperlink r:id="rId15" w:history="1">
         <w:r>
           <w:rPr>
             <w:rStyle w:val="Hyperlink"/>
@@ -931,7 +991,7 @@
           <w:numId w:val="2"/>
         </w:numPr>
       </w:pPr>
-      <w:hyperlink r:id="rId15" w:history="1">
+      <w:hyperlink r:id="rId16" w:history="1">
         <w:r>
           <w:rPr>
             <w:rStyle w:val="Hyperlink"/>
@@ -1311,6 +1371,329 @@
     </w:lvl>
   </w:abstractNum>
   <w:abstractNum w:abstractNumId="3" w15:restartNumberingAfterBreak="0">
+    <w:nsid w:val="4DD7052B"/>
+    <w:multiLevelType w:val="multilevel"/>
+    <w:tmpl w:val="C882B2B2"/>
+    <w:lvl w:ilvl="0">
+      <w:start w:val="1"/>
+      <w:numFmt w:val="decimal"/>
+      <w:lvlText w:val="%1."/>
+      <w:lvlJc w:val="left"/>
+      <w:pPr>
+        <w:tabs>
+          <w:tab w:val="num" w:pos="720"/>
+        </w:tabs>
+        <w:ind w:left="720" w:hanging="360"/>
+      </w:pPr>
+    </w:lvl>
+    <w:lvl w:ilvl="1" w:tentative="1">
+      <w:numFmt w:val="decimal"/>
+      <w:lvlText w:val="%2."/>
+      <w:lvlJc w:val="left"/>
+      <w:pPr>
+        <w:tabs>
+          <w:tab w:val="num" w:pos="1440"/>
+        </w:tabs>
+        <w:ind w:left="1440" w:hanging="360"/>
+      </w:pPr>
+    </w:lvl>
+    <w:lvl w:ilvl="2" w:tentative="1">
+      <w:numFmt w:val="decimal"/>
+      <w:lvlText w:val="%3."/>
+      <w:lvlJc w:val="left"/>
+      <w:pPr>
+        <w:tabs>
+          <w:tab w:val="num" w:pos="2160"/>
+        </w:tabs>
+        <w:ind w:left="2160" w:hanging="360"/>
+      </w:pPr>
+    </w:lvl>
+    <w:lvl w:ilvl="3" w:tentative="1">
+      <w:numFmt w:val="decimal"/>
+      <w:lvlText w:val="%4."/>
+      <w:lvlJc w:val="left"/>
+      <w:pPr>
+        <w:tabs>
+          <w:tab w:val="num" w:pos="2880"/>
+        </w:tabs>
+        <w:ind w:left="2880" w:hanging="360"/>
+      </w:pPr>
+    </w:lvl>
+    <w:lvl w:ilvl="4" w:tentative="1">
+      <w:numFmt w:val="decimal"/>
+      <w:lvlText w:val="%5."/>
+      <w:lvlJc w:val="left"/>
+      <w:pPr>
+        <w:tabs>
+          <w:tab w:val="num" w:pos="3600"/>
+        </w:tabs>
+        <w:ind w:left="3600" w:hanging="360"/>
+      </w:pPr>
+    </w:lvl>
+    <w:lvl w:ilvl="5" w:tentative="1">
+      <w:numFmt w:val="decimal"/>
+      <w:lvlText w:val="%6."/>
+      <w:lvlJc w:val="left"/>
+      <w:pPr>
+        <w:tabs>
+          <w:tab w:val="num" w:pos="4320"/>
+        </w:tabs>
+        <w:ind w:left="4320" w:hanging="360"/>
+      </w:pPr>
+    </w:lvl>
+    <w:lvl w:ilvl="6" w:tentative="1">
+      <w:numFmt w:val="decimal"/>
+      <w:lvlText w:val="%7."/>
+      <w:lvlJc w:val="left"/>
+      <w:pPr>
+        <w:tabs>
+          <w:tab w:val="num" w:pos="5040"/>
+        </w:tabs>
+        <w:ind w:left="5040" w:hanging="360"/>
+      </w:pPr>
+    </w:lvl>
+    <w:lvl w:ilvl="7" w:tentative="1">
+      <w:numFmt w:val="decimal"/>
+      <w:lvlText w:val="%8."/>
+      <w:lvlJc w:val="left"/>
+      <w:pPr>
+        <w:tabs>
+          <w:tab w:val="num" w:pos="5760"/>
+        </w:tabs>
+        <w:ind w:left="5760" w:hanging="360"/>
+      </w:pPr>
+    </w:lvl>
+    <w:lvl w:ilvl="8" w:tentative="1">
+      <w:numFmt w:val="decimal"/>
+      <w:lvlText w:val="%9."/>
+      <w:lvlJc w:val="left"/>
+      <w:pPr>
+        <w:tabs>
+          <w:tab w:val="num" w:pos="6480"/>
+        </w:tabs>
+        <w:ind w:left="6480" w:hanging="360"/>
+      </w:pPr>
+    </w:lvl>
+  </w:abstractNum>
+  <w:abstractNum w:abstractNumId="4" w15:restartNumberingAfterBreak="0">
+    <w:nsid w:val="602E1D40"/>
+    <w:multiLevelType w:val="hybridMultilevel"/>
+    <w:tmpl w:val="CA14F4C6"/>
+    <w:lvl w:ilvl="0" w:tplc="18090001">
+      <w:start w:val="1"/>
+      <w:numFmt w:val="bullet"/>
+      <w:lvlText w:val=""/>
+      <w:lvlJc w:val="left"/>
+      <w:pPr>
+        <w:ind w:left="1080" w:hanging="360"/>
+      </w:pPr>
+      <w:rPr>
+        <w:rFonts w:ascii="Symbol" w:hAnsi="Symbol" w:hint="default"/>
+      </w:rPr>
+    </w:lvl>
+    <w:lvl w:ilvl="1" w:tplc="18090003" w:tentative="1">
+      <w:start w:val="1"/>
+      <w:numFmt w:val="bullet"/>
+      <w:lvlText w:val="o"/>
+      <w:lvlJc w:val="left"/>
+      <w:pPr>
+        <w:ind w:left="1800" w:hanging="360"/>
+      </w:pPr>
+      <w:rPr>
+        <w:rFonts w:ascii="Courier New" w:hAnsi="Courier New" w:cs="Courier New" w:hint="default"/>
+      </w:rPr>
+    </w:lvl>
+    <w:lvl w:ilvl="2" w:tplc="18090005" w:tentative="1">
+      <w:start w:val="1"/>
+      <w:numFmt w:val="bullet"/>
+      <w:lvlText w:val=""/>
+      <w:lvlJc w:val="left"/>
+      <w:pPr>
+        <w:ind w:left="2520" w:hanging="360"/>
+      </w:pPr>
+      <w:rPr>
+        <w:rFonts w:ascii="Wingdings" w:hAnsi="Wingdings" w:hint="default"/>
+      </w:rPr>
+    </w:lvl>
+    <w:lvl w:ilvl="3" w:tplc="18090001" w:tentative="1">
+      <w:start w:val="1"/>
+      <w:numFmt w:val="bullet"/>
+      <w:lvlText w:val=""/>
+      <w:lvlJc w:val="left"/>
+      <w:pPr>
+        <w:ind w:left="3240" w:hanging="360"/>
+      </w:pPr>
+      <w:rPr>
+        <w:rFonts w:ascii="Symbol" w:hAnsi="Symbol" w:hint="default"/>
+      </w:rPr>
+    </w:lvl>
+    <w:lvl w:ilvl="4" w:tplc="18090003" w:tentative="1">
+      <w:start w:val="1"/>
+      <w:numFmt w:val="bullet"/>
+      <w:lvlText w:val="o"/>
+      <w:lvlJc w:val="left"/>
+      <w:pPr>
+        <w:ind w:left="3960" w:hanging="360"/>
+      </w:pPr>
+      <w:rPr>
+        <w:rFonts w:ascii="Courier New" w:hAnsi="Courier New" w:cs="Courier New" w:hint="default"/>
+      </w:rPr>
+    </w:lvl>
+    <w:lvl w:ilvl="5" w:tplc="18090005" w:tentative="1">
+      <w:start w:val="1"/>
+      <w:numFmt w:val="bullet"/>
+      <w:lvlText w:val=""/>
+      <w:lvlJc w:val="left"/>
+      <w:pPr>
+        <w:ind w:left="4680" w:hanging="360"/>
+      </w:pPr>
+      <w:rPr>
+        <w:rFonts w:ascii="Wingdings" w:hAnsi="Wingdings" w:hint="default"/>
+      </w:rPr>
+    </w:lvl>
+    <w:lvl w:ilvl="6" w:tplc="18090001" w:tentative="1">
+      <w:start w:val="1"/>
+      <w:numFmt w:val="bullet"/>
+      <w:lvlText w:val=""/>
+      <w:lvlJc w:val="left"/>
+      <w:pPr>
+        <w:ind w:left="5400" w:hanging="360"/>
+      </w:pPr>
+      <w:rPr>
+        <w:rFonts w:ascii="Symbol" w:hAnsi="Symbol" w:hint="default"/>
+      </w:rPr>
+    </w:lvl>
+    <w:lvl w:ilvl="7" w:tplc="18090003" w:tentative="1">
+      <w:start w:val="1"/>
+      <w:numFmt w:val="bullet"/>
+      <w:lvlText w:val="o"/>
+      <w:lvlJc w:val="left"/>
+      <w:pPr>
+        <w:ind w:left="6120" w:hanging="360"/>
+      </w:pPr>
+      <w:rPr>
+        <w:rFonts w:ascii="Courier New" w:hAnsi="Courier New" w:cs="Courier New" w:hint="default"/>
+      </w:rPr>
+    </w:lvl>
+    <w:lvl w:ilvl="8" w:tplc="18090005" w:tentative="1">
+      <w:start w:val="1"/>
+      <w:numFmt w:val="bullet"/>
+      <w:lvlText w:val=""/>
+      <w:lvlJc w:val="left"/>
+      <w:pPr>
+        <w:ind w:left="6840" w:hanging="360"/>
+      </w:pPr>
+      <w:rPr>
+        <w:rFonts w:ascii="Wingdings" w:hAnsi="Wingdings" w:hint="default"/>
+      </w:rPr>
+    </w:lvl>
+  </w:abstractNum>
+  <w:abstractNum w:abstractNumId="5" w15:restartNumberingAfterBreak="0">
+    <w:nsid w:val="6A6A3C21"/>
+    <w:multiLevelType w:val="multilevel"/>
+    <w:tmpl w:val="0EC4F796"/>
+    <w:lvl w:ilvl="0">
+      <w:start w:val="1"/>
+      <w:numFmt w:val="decimal"/>
+      <w:lvlText w:val="%1."/>
+      <w:lvlJc w:val="left"/>
+      <w:pPr>
+        <w:tabs>
+          <w:tab w:val="num" w:pos="720"/>
+        </w:tabs>
+        <w:ind w:left="720" w:hanging="360"/>
+      </w:pPr>
+    </w:lvl>
+    <w:lvl w:ilvl="1" w:tentative="1">
+      <w:numFmt w:val="decimal"/>
+      <w:lvlText w:val="%2."/>
+      <w:lvlJc w:val="left"/>
+      <w:pPr>
+        <w:tabs>
+          <w:tab w:val="num" w:pos="1440"/>
+        </w:tabs>
+        <w:ind w:left="1440" w:hanging="360"/>
+      </w:pPr>
+    </w:lvl>
+    <w:lvl w:ilvl="2" w:tentative="1">
+      <w:numFmt w:val="decimal"/>
+      <w:lvlText w:val="%3."/>
+      <w:lvlJc w:val="left"/>
+      <w:pPr>
+        <w:tabs>
+          <w:tab w:val="num" w:pos="2160"/>
+        </w:tabs>
+        <w:ind w:left="2160" w:hanging="360"/>
+      </w:pPr>
+    </w:lvl>
+    <w:lvl w:ilvl="3" w:tentative="1">
+      <w:numFmt w:val="decimal"/>
+      <w:lvlText w:val="%4."/>
+      <w:lvlJc w:val="left"/>
+      <w:pPr>
+        <w:tabs>
+          <w:tab w:val="num" w:pos="2880"/>
+        </w:tabs>
+        <w:ind w:left="2880" w:hanging="360"/>
+      </w:pPr>
+    </w:lvl>
+    <w:lvl w:ilvl="4" w:tentative="1">
+      <w:numFmt w:val="decimal"/>
+      <w:lvlText w:val="%5."/>
+      <w:lvlJc w:val="left"/>
+      <w:pPr>
+        <w:tabs>
+          <w:tab w:val="num" w:pos="3600"/>
+        </w:tabs>
+        <w:ind w:left="3600" w:hanging="360"/>
+      </w:pPr>
+    </w:lvl>
+    <w:lvl w:ilvl="5" w:tentative="1">
+      <w:numFmt w:val="decimal"/>
+      <w:lvlText w:val="%6."/>
+      <w:lvlJc w:val="left"/>
+      <w:pPr>
+        <w:tabs>
+          <w:tab w:val="num" w:pos="4320"/>
+        </w:tabs>
+        <w:ind w:left="4320" w:hanging="360"/>
+      </w:pPr>
+    </w:lvl>
+    <w:lvl w:ilvl="6" w:tentative="1">
+      <w:numFmt w:val="decimal"/>
+      <w:lvlText w:val="%7."/>
+      <w:lvlJc w:val="left"/>
+      <w:pPr>
+        <w:tabs>
+          <w:tab w:val="num" w:pos="5040"/>
+        </w:tabs>
+        <w:ind w:left="5040" w:hanging="360"/>
+      </w:pPr>
+    </w:lvl>
+    <w:lvl w:ilvl="7" w:tentative="1">
+      <w:numFmt w:val="decimal"/>
+      <w:lvlText w:val="%8."/>
+      <w:lvlJc w:val="left"/>
+      <w:pPr>
+        <w:tabs>
+          <w:tab w:val="num" w:pos="5760"/>
+        </w:tabs>
+        <w:ind w:left="5760" w:hanging="360"/>
+      </w:pPr>
+    </w:lvl>
+    <w:lvl w:ilvl="8" w:tentative="1">
+      <w:numFmt w:val="decimal"/>
+      <w:lvlText w:val="%9."/>
+      <w:lvlJc w:val="left"/>
+      <w:pPr>
+        <w:tabs>
+          <w:tab w:val="num" w:pos="6480"/>
+        </w:tabs>
+        <w:ind w:left="6480" w:hanging="360"/>
+      </w:pPr>
+    </w:lvl>
+  </w:abstractNum>
+  <w:abstractNum w:abstractNumId="6" w15:restartNumberingAfterBreak="0">
     <w:nsid w:val="7ABD7475"/>
     <w:multiLevelType w:val="hybridMultilevel"/>
     <w:tmpl w:val="04663EBC"/>
@@ -1423,17 +1806,26 @@
       </w:rPr>
     </w:lvl>
   </w:abstractNum>
-  <w:num w:numId="1">
+  <w:num w:numId="1" w16cid:durableId="1866358815">
     <w:abstractNumId w:val="2"/>
   </w:num>
-  <w:num w:numId="2">
+  <w:num w:numId="2" w16cid:durableId="1638490947">
     <w:abstractNumId w:val="1"/>
   </w:num>
-  <w:num w:numId="3">
+  <w:num w:numId="3" w16cid:durableId="1948349207">
     <w:abstractNumId w:val="0"/>
   </w:num>
-  <w:num w:numId="4">
+  <w:num w:numId="4" w16cid:durableId="1818834744">
+    <w:abstractNumId w:val="6"/>
+  </w:num>
+  <w:num w:numId="5" w16cid:durableId="876937918">
+    <w:abstractNumId w:val="5"/>
+  </w:num>
+  <w:num w:numId="6" w16cid:durableId="1507669777">
     <w:abstractNumId w:val="3"/>
+  </w:num>
+  <w:num w:numId="7" w16cid:durableId="393359658">
+    <w:abstractNumId w:val="4"/>
   </w:num>
 </w:numbering>
 </file>

</xml_diff>

<commit_message>
doc: Add strategy, scope, structure and skeleton sections
</commit_message>
<xml_diff>
--- a/design/Design Spec.docx
+++ b/design/Design Spec.docx
@@ -40,7 +40,9 @@
               <w:tab w:val="right" w:leader="dot" w:pos="9016"/>
             </w:tabs>
             <w:rPr>
+              <w:rFonts w:eastAsiaTheme="minorEastAsia"/>
               <w:noProof/>
+              <w:lang w:eastAsia="en-IE"/>
             </w:rPr>
           </w:pPr>
           <w:r>
@@ -52,13 +54,13 @@
           <w:r>
             <w:fldChar w:fldCharType="separate"/>
           </w:r>
-          <w:hyperlink w:anchor="_Toc99747227" w:history="1">
+          <w:hyperlink w:anchor="_Toc100561206" w:history="1">
             <w:r>
               <w:rPr>
                 <w:rStyle w:val="Hyperlink"/>
                 <w:noProof/>
               </w:rPr>
-              <w:t>UX Surface</w:t>
+              <w:t>Strategy</w:t>
             </w:r>
             <w:r>
               <w:rPr>
@@ -79,7 +81,217 @@
                 <w:noProof/>
                 <w:webHidden/>
               </w:rPr>
-              <w:instrText xml:space="preserve"> PAGEREF _Toc99747227 \h </w:instrText>
+              <w:instrText xml:space="preserve"> PAGEREF _Toc100561206 \h </w:instrText>
+            </w:r>
+            <w:r>
+              <w:rPr>
+                <w:noProof/>
+                <w:webHidden/>
+              </w:rPr>
+            </w:r>
+            <w:r>
+              <w:rPr>
+                <w:noProof/>
+                <w:webHidden/>
+              </w:rPr>
+              <w:fldChar w:fldCharType="separate"/>
+            </w:r>
+            <w:r>
+              <w:rPr>
+                <w:noProof/>
+                <w:webHidden/>
+              </w:rPr>
+              <w:t>1</w:t>
+            </w:r>
+            <w:r>
+              <w:rPr>
+                <w:noProof/>
+                <w:webHidden/>
+              </w:rPr>
+              <w:fldChar w:fldCharType="end"/>
+            </w:r>
+          </w:hyperlink>
+        </w:p>
+        <w:p>
+          <w:pPr>
+            <w:pStyle w:val="TOC1"/>
+            <w:tabs>
+              <w:tab w:val="right" w:leader="dot" w:pos="9016"/>
+            </w:tabs>
+            <w:rPr>
+              <w:rFonts w:eastAsiaTheme="minorEastAsia"/>
+              <w:noProof/>
+              <w:lang w:eastAsia="en-IE"/>
+            </w:rPr>
+          </w:pPr>
+          <w:hyperlink w:anchor="_Toc100561207" w:history="1">
+            <w:r>
+              <w:rPr>
+                <w:rStyle w:val="Hyperlink"/>
+                <w:noProof/>
+              </w:rPr>
+              <w:t>Scope</w:t>
+            </w:r>
+            <w:r>
+              <w:rPr>
+                <w:noProof/>
+                <w:webHidden/>
+              </w:rPr>
+              <w:tab/>
+            </w:r>
+            <w:r>
+              <w:rPr>
+                <w:noProof/>
+                <w:webHidden/>
+              </w:rPr>
+              <w:fldChar w:fldCharType="begin"/>
+            </w:r>
+            <w:r>
+              <w:rPr>
+                <w:noProof/>
+                <w:webHidden/>
+              </w:rPr>
+              <w:instrText xml:space="preserve"> PAGEREF _Toc100561207 \h </w:instrText>
+            </w:r>
+            <w:r>
+              <w:rPr>
+                <w:noProof/>
+                <w:webHidden/>
+              </w:rPr>
+            </w:r>
+            <w:r>
+              <w:rPr>
+                <w:noProof/>
+                <w:webHidden/>
+              </w:rPr>
+              <w:fldChar w:fldCharType="separate"/>
+            </w:r>
+            <w:r>
+              <w:rPr>
+                <w:noProof/>
+                <w:webHidden/>
+              </w:rPr>
+              <w:t>1</w:t>
+            </w:r>
+            <w:r>
+              <w:rPr>
+                <w:noProof/>
+                <w:webHidden/>
+              </w:rPr>
+              <w:fldChar w:fldCharType="end"/>
+            </w:r>
+          </w:hyperlink>
+        </w:p>
+        <w:p>
+          <w:pPr>
+            <w:pStyle w:val="TOC1"/>
+            <w:tabs>
+              <w:tab w:val="right" w:leader="dot" w:pos="9016"/>
+            </w:tabs>
+            <w:rPr>
+              <w:rFonts w:eastAsiaTheme="minorEastAsia"/>
+              <w:noProof/>
+              <w:lang w:eastAsia="en-IE"/>
+            </w:rPr>
+          </w:pPr>
+          <w:hyperlink w:anchor="_Toc100561208" w:history="1">
+            <w:r>
+              <w:rPr>
+                <w:rStyle w:val="Hyperlink"/>
+                <w:noProof/>
+              </w:rPr>
+              <w:t>Structure</w:t>
+            </w:r>
+            <w:r>
+              <w:rPr>
+                <w:noProof/>
+                <w:webHidden/>
+              </w:rPr>
+              <w:tab/>
+            </w:r>
+            <w:r>
+              <w:rPr>
+                <w:noProof/>
+                <w:webHidden/>
+              </w:rPr>
+              <w:fldChar w:fldCharType="begin"/>
+            </w:r>
+            <w:r>
+              <w:rPr>
+                <w:noProof/>
+                <w:webHidden/>
+              </w:rPr>
+              <w:instrText xml:space="preserve"> PAGEREF _Toc100561208 \h </w:instrText>
+            </w:r>
+            <w:r>
+              <w:rPr>
+                <w:noProof/>
+                <w:webHidden/>
+              </w:rPr>
+            </w:r>
+            <w:r>
+              <w:rPr>
+                <w:noProof/>
+                <w:webHidden/>
+              </w:rPr>
+              <w:fldChar w:fldCharType="separate"/>
+            </w:r>
+            <w:r>
+              <w:rPr>
+                <w:noProof/>
+                <w:webHidden/>
+              </w:rPr>
+              <w:t>1</w:t>
+            </w:r>
+            <w:r>
+              <w:rPr>
+                <w:noProof/>
+                <w:webHidden/>
+              </w:rPr>
+              <w:fldChar w:fldCharType="end"/>
+            </w:r>
+          </w:hyperlink>
+        </w:p>
+        <w:p>
+          <w:pPr>
+            <w:pStyle w:val="TOC1"/>
+            <w:tabs>
+              <w:tab w:val="right" w:leader="dot" w:pos="9016"/>
+            </w:tabs>
+            <w:rPr>
+              <w:rFonts w:eastAsiaTheme="minorEastAsia"/>
+              <w:noProof/>
+              <w:lang w:eastAsia="en-IE"/>
+            </w:rPr>
+          </w:pPr>
+          <w:hyperlink w:anchor="_Toc100561209" w:history="1">
+            <w:r>
+              <w:rPr>
+                <w:rStyle w:val="Hyperlink"/>
+                <w:noProof/>
+              </w:rPr>
+              <w:t>Skeleton</w:t>
+            </w:r>
+            <w:r>
+              <w:rPr>
+                <w:noProof/>
+                <w:webHidden/>
+              </w:rPr>
+              <w:tab/>
+            </w:r>
+            <w:r>
+              <w:rPr>
+                <w:noProof/>
+                <w:webHidden/>
+              </w:rPr>
+              <w:fldChar w:fldCharType="begin"/>
+            </w:r>
+            <w:r>
+              <w:rPr>
+                <w:noProof/>
+                <w:webHidden/>
+              </w:rPr>
+              <w:instrText xml:space="preserve"> PAGEREF _Toc100561209 \h </w:instrText>
             </w:r>
             <w:r>
               <w:rPr>
@@ -117,16 +329,18 @@
               <w:tab w:val="right" w:leader="dot" w:pos="9016"/>
             </w:tabs>
             <w:rPr>
+              <w:rFonts w:eastAsiaTheme="minorEastAsia"/>
               <w:noProof/>
+              <w:lang w:eastAsia="en-IE"/>
             </w:rPr>
           </w:pPr>
-          <w:hyperlink w:anchor="_Toc99747228" w:history="1">
+          <w:hyperlink w:anchor="_Toc100561210" w:history="1">
             <w:r>
               <w:rPr>
                 <w:rStyle w:val="Hyperlink"/>
                 <w:noProof/>
               </w:rPr>
-              <w:t>Font</w:t>
+              <w:t>General layout</w:t>
             </w:r>
             <w:r>
               <w:rPr>
@@ -147,7 +361,7 @@
                 <w:noProof/>
                 <w:webHidden/>
               </w:rPr>
-              <w:instrText xml:space="preserve"> PAGEREF _Toc99747228 \h </w:instrText>
+              <w:instrText xml:space="preserve"> PAGEREF _Toc100561210 \h </w:instrText>
             </w:r>
             <w:r>
               <w:rPr>
@@ -185,16 +399,18 @@
               <w:tab w:val="right" w:leader="dot" w:pos="9016"/>
             </w:tabs>
             <w:rPr>
+              <w:rFonts w:eastAsiaTheme="minorEastAsia"/>
               <w:noProof/>
+              <w:lang w:eastAsia="en-IE"/>
             </w:rPr>
           </w:pPr>
-          <w:hyperlink w:anchor="_Toc99747229" w:history="1">
+          <w:hyperlink w:anchor="_Toc100561211" w:history="1">
             <w:r>
               <w:rPr>
                 <w:rStyle w:val="Hyperlink"/>
                 <w:noProof/>
               </w:rPr>
-              <w:t>Colour Scheme</w:t>
+              <w:t>Wireframes</w:t>
             </w:r>
             <w:r>
               <w:rPr>
@@ -215,7 +431,7 @@
                 <w:noProof/>
                 <w:webHidden/>
               </w:rPr>
-              <w:instrText xml:space="preserve"> PAGEREF _Toc99747229 \h </w:instrText>
+              <w:instrText xml:space="preserve"> PAGEREF _Toc100561211 \h </w:instrText>
             </w:r>
             <w:r>
               <w:rPr>
@@ -235,7 +451,77 @@
                 <w:noProof/>
                 <w:webHidden/>
               </w:rPr>
-              <w:t>1</w:t>
+              <w:t>2</w:t>
+            </w:r>
+            <w:r>
+              <w:rPr>
+                <w:noProof/>
+                <w:webHidden/>
+              </w:rPr>
+              <w:fldChar w:fldCharType="end"/>
+            </w:r>
+          </w:hyperlink>
+        </w:p>
+        <w:p>
+          <w:pPr>
+            <w:pStyle w:val="TOC1"/>
+            <w:tabs>
+              <w:tab w:val="right" w:leader="dot" w:pos="9016"/>
+            </w:tabs>
+            <w:rPr>
+              <w:rFonts w:eastAsiaTheme="minorEastAsia"/>
+              <w:noProof/>
+              <w:lang w:eastAsia="en-IE"/>
+            </w:rPr>
+          </w:pPr>
+          <w:hyperlink w:anchor="_Toc100561212" w:history="1">
+            <w:r>
+              <w:rPr>
+                <w:rStyle w:val="Hyperlink"/>
+                <w:noProof/>
+              </w:rPr>
+              <w:t>UX Surface</w:t>
+            </w:r>
+            <w:r>
+              <w:rPr>
+                <w:noProof/>
+                <w:webHidden/>
+              </w:rPr>
+              <w:tab/>
+            </w:r>
+            <w:r>
+              <w:rPr>
+                <w:noProof/>
+                <w:webHidden/>
+              </w:rPr>
+              <w:fldChar w:fldCharType="begin"/>
+            </w:r>
+            <w:r>
+              <w:rPr>
+                <w:noProof/>
+                <w:webHidden/>
+              </w:rPr>
+              <w:instrText xml:space="preserve"> PAGEREF _Toc100561212 \h </w:instrText>
+            </w:r>
+            <w:r>
+              <w:rPr>
+                <w:noProof/>
+                <w:webHidden/>
+              </w:rPr>
+            </w:r>
+            <w:r>
+              <w:rPr>
+                <w:noProof/>
+                <w:webHidden/>
+              </w:rPr>
+              <w:fldChar w:fldCharType="separate"/>
+            </w:r>
+            <w:r>
+              <w:rPr>
+                <w:noProof/>
+                <w:webHidden/>
+              </w:rPr>
+              <w:t>2</w:t>
             </w:r>
             <w:r>
               <w:rPr>
@@ -253,16 +539,18 @@
               <w:tab w:val="right" w:leader="dot" w:pos="9016"/>
             </w:tabs>
             <w:rPr>
+              <w:rFonts w:eastAsiaTheme="minorEastAsia"/>
               <w:noProof/>
+              <w:lang w:eastAsia="en-IE"/>
             </w:rPr>
           </w:pPr>
-          <w:hyperlink w:anchor="_Toc99747230" w:history="1">
+          <w:hyperlink w:anchor="_Toc100561213" w:history="1">
             <w:r>
               <w:rPr>
                 <w:rStyle w:val="Hyperlink"/>
                 <w:noProof/>
               </w:rPr>
-              <w:t>UX Elements</w:t>
+              <w:t>Font</w:t>
             </w:r>
             <w:r>
               <w:rPr>
@@ -283,7 +571,7 @@
                 <w:noProof/>
                 <w:webHidden/>
               </w:rPr>
-              <w:instrText xml:space="preserve"> PAGEREF _Toc99747230 \h </w:instrText>
+              <w:instrText xml:space="preserve"> PAGEREF _Toc100561213 \h </w:instrText>
             </w:r>
             <w:r>
               <w:rPr>
@@ -303,7 +591,7 @@
                 <w:noProof/>
                 <w:webHidden/>
               </w:rPr>
-              <w:t>1</w:t>
+              <w:t>2</w:t>
             </w:r>
             <w:r>
               <w:rPr>
@@ -321,16 +609,18 @@
               <w:tab w:val="right" w:leader="dot" w:pos="9016"/>
             </w:tabs>
             <w:rPr>
+              <w:rFonts w:eastAsiaTheme="minorEastAsia"/>
               <w:noProof/>
+              <w:lang w:eastAsia="en-IE"/>
             </w:rPr>
           </w:pPr>
-          <w:hyperlink w:anchor="_Toc99747231" w:history="1">
+          <w:hyperlink w:anchor="_Toc100561214" w:history="1">
             <w:r>
               <w:rPr>
                 <w:rStyle w:val="Hyperlink"/>
                 <w:noProof/>
               </w:rPr>
-              <w:t>Resources</w:t>
+              <w:t>Colour Scheme</w:t>
             </w:r>
             <w:r>
               <w:rPr>
@@ -351,7 +641,7 @@
                 <w:noProof/>
                 <w:webHidden/>
               </w:rPr>
-              <w:instrText xml:space="preserve"> PAGEREF _Toc99747231 \h </w:instrText>
+              <w:instrText xml:space="preserve"> PAGEREF _Toc100561214 \h </w:instrText>
             </w:r>
             <w:r>
               <w:rPr>
@@ -389,68 +679,217 @@
               <w:tab w:val="right" w:leader="dot" w:pos="9016"/>
             </w:tabs>
             <w:rPr>
+              <w:rFonts w:eastAsiaTheme="minorEastAsia"/>
+              <w:noProof/>
+              <w:lang w:eastAsia="en-IE"/>
+            </w:rPr>
+          </w:pPr>
+          <w:hyperlink w:anchor="_Toc100561215" w:history="1">
+            <w:r>
+              <w:rPr>
+                <w:rStyle w:val="Hyperlink"/>
+                <w:noProof/>
+              </w:rPr>
+              <w:t>UX Elements</w:t>
+            </w:r>
+            <w:r>
+              <w:rPr>
+                <w:noProof/>
+                <w:webHidden/>
+              </w:rPr>
+              <w:tab/>
+            </w:r>
+            <w:r>
+              <w:rPr>
+                <w:noProof/>
+                <w:webHidden/>
+              </w:rPr>
+              <w:fldChar w:fldCharType="begin"/>
+            </w:r>
+            <w:r>
+              <w:rPr>
+                <w:noProof/>
+                <w:webHidden/>
+              </w:rPr>
+              <w:instrText xml:space="preserve"> PAGEREF _Toc100561215 \h </w:instrText>
+            </w:r>
+            <w:r>
+              <w:rPr>
+                <w:noProof/>
+                <w:webHidden/>
+              </w:rPr>
+            </w:r>
+            <w:r>
+              <w:rPr>
+                <w:noProof/>
+                <w:webHidden/>
+              </w:rPr>
+              <w:fldChar w:fldCharType="separate"/>
+            </w:r>
+            <w:r>
+              <w:rPr>
+                <w:noProof/>
+                <w:webHidden/>
+              </w:rPr>
+              <w:t>3</w:t>
+            </w:r>
+            <w:r>
+              <w:rPr>
+                <w:noProof/>
+                <w:webHidden/>
+              </w:rPr>
+              <w:fldChar w:fldCharType="end"/>
+            </w:r>
+          </w:hyperlink>
+        </w:p>
+        <w:p>
+          <w:pPr>
+            <w:pStyle w:val="TOC2"/>
+            <w:tabs>
+              <w:tab w:val="right" w:leader="dot" w:pos="9016"/>
+            </w:tabs>
+            <w:rPr>
+              <w:rFonts w:eastAsiaTheme="minorEastAsia"/>
+              <w:noProof/>
+              <w:lang w:eastAsia="en-IE"/>
+            </w:rPr>
+          </w:pPr>
+          <w:hyperlink w:anchor="_Toc100561216" w:history="1">
+            <w:r>
+              <w:rPr>
+                <w:rStyle w:val="Hyperlink"/>
+                <w:noProof/>
+              </w:rPr>
+              <w:t>Resources</w:t>
+            </w:r>
+            <w:r>
+              <w:rPr>
+                <w:noProof/>
+                <w:webHidden/>
+              </w:rPr>
+              <w:tab/>
+            </w:r>
+            <w:r>
+              <w:rPr>
+                <w:noProof/>
+                <w:webHidden/>
+              </w:rPr>
+              <w:fldChar w:fldCharType="begin"/>
+            </w:r>
+            <w:r>
+              <w:rPr>
+                <w:noProof/>
+                <w:webHidden/>
+              </w:rPr>
+              <w:instrText xml:space="preserve"> PAGEREF _Toc100561216 \h </w:instrText>
+            </w:r>
+            <w:r>
+              <w:rPr>
+                <w:noProof/>
+                <w:webHidden/>
+              </w:rPr>
+            </w:r>
+            <w:r>
+              <w:rPr>
+                <w:noProof/>
+                <w:webHidden/>
+              </w:rPr>
+              <w:fldChar w:fldCharType="separate"/>
+            </w:r>
+            <w:r>
+              <w:rPr>
+                <w:noProof/>
+                <w:webHidden/>
+              </w:rPr>
+              <w:t>3</w:t>
+            </w:r>
+            <w:r>
+              <w:rPr>
+                <w:noProof/>
+                <w:webHidden/>
+              </w:rPr>
+              <w:fldChar w:fldCharType="end"/>
+            </w:r>
+          </w:hyperlink>
+        </w:p>
+        <w:p>
+          <w:pPr>
+            <w:pStyle w:val="TOC1"/>
+            <w:tabs>
+              <w:tab w:val="right" w:leader="dot" w:pos="9016"/>
+            </w:tabs>
+            <w:rPr>
+              <w:rFonts w:eastAsiaTheme="minorEastAsia"/>
+              <w:noProof/>
+              <w:lang w:eastAsia="en-IE"/>
+            </w:rPr>
+          </w:pPr>
+          <w:hyperlink w:anchor="_Toc100561217" w:history="1">
+            <w:r>
+              <w:rPr>
+                <w:rStyle w:val="Hyperlink"/>
+                <w:noProof/>
+              </w:rPr>
+              <w:t>To Do</w:t>
+            </w:r>
+            <w:r>
+              <w:rPr>
+                <w:noProof/>
+                <w:webHidden/>
+              </w:rPr>
+              <w:tab/>
+            </w:r>
+            <w:r>
+              <w:rPr>
+                <w:noProof/>
+                <w:webHidden/>
+              </w:rPr>
+              <w:fldChar w:fldCharType="begin"/>
+            </w:r>
+            <w:r>
+              <w:rPr>
+                <w:noProof/>
+                <w:webHidden/>
+              </w:rPr>
+              <w:instrText xml:space="preserve"> PAGEREF _Toc100561217 \h </w:instrText>
+            </w:r>
+            <w:r>
+              <w:rPr>
+                <w:noProof/>
+                <w:webHidden/>
+              </w:rPr>
+            </w:r>
+            <w:r>
+              <w:rPr>
+                <w:noProof/>
+                <w:webHidden/>
+              </w:rPr>
+              <w:fldChar w:fldCharType="separate"/>
+            </w:r>
+            <w:r>
+              <w:rPr>
+                <w:noProof/>
+                <w:webHidden/>
+              </w:rPr>
+              <w:t>3</w:t>
+            </w:r>
+            <w:r>
+              <w:rPr>
+                <w:noProof/>
+                <w:webHidden/>
+              </w:rPr>
+              <w:fldChar w:fldCharType="end"/>
+            </w:r>
+          </w:hyperlink>
+        </w:p>
+        <w:p>
+          <w:pPr>
+            <w:rPr>
+              <w:b/>
+              <w:bCs/>
               <w:noProof/>
             </w:rPr>
           </w:pPr>
-          <w:hyperlink w:anchor="_Toc99747232" w:history="1">
-            <w:r>
-              <w:rPr>
-                <w:rStyle w:val="Hyperlink"/>
-                <w:noProof/>
-              </w:rPr>
-              <w:t>To Do</w:t>
-            </w:r>
-            <w:r>
-              <w:rPr>
-                <w:noProof/>
-                <w:webHidden/>
-              </w:rPr>
-              <w:tab/>
-            </w:r>
-            <w:r>
-              <w:rPr>
-                <w:noProof/>
-                <w:webHidden/>
-              </w:rPr>
-              <w:fldChar w:fldCharType="begin"/>
-            </w:r>
-            <w:r>
-              <w:rPr>
-                <w:noProof/>
-                <w:webHidden/>
-              </w:rPr>
-              <w:instrText xml:space="preserve"> PAGEREF _Toc99747232 \h </w:instrText>
-            </w:r>
-            <w:r>
-              <w:rPr>
-                <w:noProof/>
-                <w:webHidden/>
-              </w:rPr>
-            </w:r>
-            <w:r>
-              <w:rPr>
-                <w:noProof/>
-                <w:webHidden/>
-              </w:rPr>
-              <w:fldChar w:fldCharType="separate"/>
-            </w:r>
-            <w:r>
-              <w:rPr>
-                <w:noProof/>
-                <w:webHidden/>
-              </w:rPr>
-              <w:t>2</w:t>
-            </w:r>
-            <w:r>
-              <w:rPr>
-                <w:noProof/>
-                <w:webHidden/>
-              </w:rPr>
-              <w:fldChar w:fldCharType="end"/>
-            </w:r>
-          </w:hyperlink>
-        </w:p>
-        <w:p>
           <w:r>
             <w:rPr>
               <w:b/>
@@ -462,29 +901,220 @@
         </w:p>
       </w:sdtContent>
     </w:sdt>
-    <w:p/>
     <w:p>
       <w:pPr>
         <w:pStyle w:val="Heading1"/>
       </w:pPr>
-      <w:bookmarkStart w:id="0" w:name="_Toc99747227"/>
-      <w:r>
-        <w:t>UX Surface</w:t>
+      <w:bookmarkStart w:id="0" w:name="_Toc100561206"/>
+      <w:r>
+        <w:t>Strategy</w:t>
       </w:r>
       <w:bookmarkEnd w:id="0"/>
     </w:p>
-    <w:p/>
     <w:p>
-      <w:pPr>
-        <w:pStyle w:val="Heading2"/>
-      </w:pPr>
-      <w:bookmarkStart w:id="1" w:name="_Toc99747228"/>
-      <w:r>
-        <w:t>Font</w:t>
+      <w:r>
+        <w:t>The strategy is to create a website outlining the history of field hockey. It will provide a brief overview of the development of the game and act as a resource for hockey related information.</w:t>
+      </w:r>
+    </w:p>
+    <w:p>
+      <w:pPr>
+        <w:pStyle w:val="Heading1"/>
+      </w:pPr>
+      <w:bookmarkStart w:id="1" w:name="_Toc100561207"/>
+      <w:r>
+        <w:t>S</w:t>
+      </w:r>
+      <w:r>
+        <w:t>cope</w:t>
       </w:r>
       <w:bookmarkEnd w:id="1"/>
     </w:p>
     <w:p>
+      <w:r>
+        <w:t xml:space="preserve">The website will not host all available </w:t>
+      </w:r>
+      <w:r>
+        <w:t xml:space="preserve">content but will provide basic information and </w:t>
+      </w:r>
+      <w:r>
+        <w:t>links to external resources where appropriate.</w:t>
+      </w:r>
+    </w:p>
+    <w:p>
+      <w:pPr>
+        <w:pStyle w:val="Heading1"/>
+      </w:pPr>
+      <w:bookmarkStart w:id="2" w:name="_Toc100561208"/>
+      <w:r>
+        <w:t>Structure</w:t>
+      </w:r>
+      <w:bookmarkEnd w:id="2"/>
+    </w:p>
+    <w:p>
+      <w:r>
+        <w:t>Due to the low number of pages and the fact the pages will not be inter-dependent, t</w:t>
+      </w:r>
+      <w:r>
+        <w:t>he website will utilise a non-linear hyperlinked navigation structure</w:t>
+      </w:r>
+      <w:r>
+        <w:t xml:space="preserve">. </w:t>
+      </w:r>
+    </w:p>
+    <w:p>
+      <w:pPr>
+        <w:pStyle w:val="Heading1"/>
+      </w:pPr>
+      <w:bookmarkStart w:id="3" w:name="_Toc100561209"/>
+      <w:r>
+        <w:t>Skeleton</w:t>
+      </w:r>
+      <w:bookmarkEnd w:id="3"/>
+    </w:p>
+    <w:p>
+      <w:r>
+        <w:t>The website will consist of three pages:</w:t>
+      </w:r>
+    </w:p>
+    <w:p>
+      <w:pPr>
+        <w:pStyle w:val="ListParagraph"/>
+        <w:numPr>
+          <w:ilvl w:val="0"/>
+          <w:numId w:val="9"/>
+        </w:numPr>
+      </w:pPr>
+      <w:r>
+        <w:t>Main page with the history of field hockey, a timeline of key events and other facts</w:t>
+      </w:r>
+    </w:p>
+    <w:p>
+      <w:pPr>
+        <w:pStyle w:val="ListParagraph"/>
+        <w:numPr>
+          <w:ilvl w:val="0"/>
+          <w:numId w:val="9"/>
+        </w:numPr>
+      </w:pPr>
+      <w:r>
+        <w:t xml:space="preserve">Ireland specific </w:t>
+      </w:r>
+      <w:r>
+        <w:t>events and facts</w:t>
+      </w:r>
+    </w:p>
+    <w:p>
+      <w:pPr>
+        <w:pStyle w:val="ListParagraph"/>
+        <w:numPr>
+          <w:ilvl w:val="0"/>
+          <w:numId w:val="9"/>
+        </w:numPr>
+      </w:pPr>
+      <w:r>
+        <w:t xml:space="preserve">Resources with links to Irish and international organisations </w:t>
+      </w:r>
+    </w:p>
+    <w:p>
+      <w:pPr>
+        <w:pStyle w:val="Heading2"/>
+      </w:pPr>
+      <w:bookmarkStart w:id="4" w:name="_Toc100561210"/>
+      <w:r>
+        <w:t>General layout</w:t>
+      </w:r>
+      <w:bookmarkEnd w:id="4"/>
+    </w:p>
+    <w:p>
+      <w:r>
+        <w:t>Each of the pages will have the same general layout:</w:t>
+      </w:r>
+    </w:p>
+    <w:p>
+      <w:pPr>
+        <w:pStyle w:val="ListParagraph"/>
+        <w:numPr>
+          <w:ilvl w:val="0"/>
+          <w:numId w:val="10"/>
+        </w:numPr>
+      </w:pPr>
+      <w:r>
+        <w:t>Navigation buttons at top of page, with current page highlighted in a different colour.</w:t>
+      </w:r>
+      <w:r>
+        <w:t xml:space="preserve"> The buttons will contain the appropriate text, and </w:t>
+      </w:r>
+      <w:proofErr w:type="spellStart"/>
+      <w:r>
+        <w:t>FontAwsome</w:t>
+      </w:r>
+      <w:proofErr w:type="spellEnd"/>
+      <w:r>
+        <w:t xml:space="preserve"> icons will be used to visually represent the function of each page.</w:t>
+      </w:r>
+    </w:p>
+    <w:p>
+      <w:pPr>
+        <w:pStyle w:val="ListParagraph"/>
+        <w:numPr>
+          <w:ilvl w:val="0"/>
+          <w:numId w:val="10"/>
+        </w:numPr>
+      </w:pPr>
+      <w:r>
+        <w:t>A banner image, overlayed with title and subtitle if necessary</w:t>
+      </w:r>
+    </w:p>
+    <w:p>
+      <w:pPr>
+        <w:pStyle w:val="Heading2"/>
+      </w:pPr>
+      <w:bookmarkStart w:id="5" w:name="_Toc100561211"/>
+      <w:r>
+        <w:lastRenderedPageBreak/>
+        <w:t>Wireframes</w:t>
+      </w:r>
+      <w:bookmarkEnd w:id="5"/>
+    </w:p>
+    <w:p>
+      <w:r>
+        <w:t>Wireframes of page layouts are available at the following location:</w:t>
+      </w:r>
+    </w:p>
+    <w:p>
+      <w:hyperlink r:id="rId6" w:anchor="Uhttps%3A%2F%2Fraw.githubusercontent.com%2Fibuttimer%2Fhockey-history%2Fmain%2Fdesign%2Fhockey_history_wireframe.drawio" w:history="1">
+        <w:r>
+          <w:rPr>
+            <w:rStyle w:val="Hyperlink"/>
+          </w:rPr>
+          <w:t>https://viewer.diagrams.net/?tags=%7B%7D&amp;highlight=0000ff&amp;layers=1&amp;nav=1&amp;title=hockey_history_wireframe.drawio#Uhttps%3A%2F%2Fraw.githubusercontent.com%2Fibuttimer%2Fhockey-history%2Fmain%2Fdesign%2Fhockey_history_wireframe.drawio</w:t>
+        </w:r>
+      </w:hyperlink>
+      <w:r>
+        <w:t xml:space="preserve"> </w:t>
+      </w:r>
+    </w:p>
+    <w:p>
+      <w:pPr>
+        <w:pStyle w:val="Heading1"/>
+      </w:pPr>
+      <w:bookmarkStart w:id="6" w:name="_Toc100561212"/>
+      <w:r>
+        <w:t>UX Surface</w:t>
+      </w:r>
+      <w:bookmarkEnd w:id="6"/>
+    </w:p>
+    <w:p>
+      <w:pPr>
+        <w:pStyle w:val="Heading2"/>
+      </w:pPr>
+      <w:bookmarkStart w:id="7" w:name="_Toc100561213"/>
+      <w:r>
+        <w:t>Font</w:t>
+      </w:r>
+      <w:bookmarkEnd w:id="7"/>
+    </w:p>
+    <w:p>
       <w:pPr>
         <w:rPr>
           <w:rFonts w:ascii="Montserrat Alternates" w:hAnsi="Montserrat Alternates"/>
@@ -549,7 +1179,637 @@
         <w:rPr>
           <w:rFonts w:ascii="Hind Light" w:hAnsi="Hind Light" w:cs="Hind Light"/>
         </w:rPr>
-        <w:t>Lorem ipsum dolor sit amet, consectetur adipiscing elit, sed do eiusmod tempor incididunt ut labore et dolore magna aliqua. Ut enim ad minim veniam, quis nostrud exercitation ullamco laboris nisi ut aliquip ex ea commodo consequat. Duis aute irure dolor in reprehenderit in voluptate velit esse cillum dolore eu fugiat nulla pariatur. Excepteur sint occaecat cupidatat non proident, sunt in culpa qui officia deserunt mollit anim id est laborum.</w:t>
+        <w:t xml:space="preserve">Lorem ipsum </w:t>
+      </w:r>
+      <w:proofErr w:type="spellStart"/>
+      <w:r>
+        <w:rPr>
+          <w:rFonts w:ascii="Hind Light" w:hAnsi="Hind Light" w:cs="Hind Light"/>
+        </w:rPr>
+        <w:t>dolor</w:t>
+      </w:r>
+      <w:proofErr w:type="spellEnd"/>
+      <w:r>
+        <w:rPr>
+          <w:rFonts w:ascii="Hind Light" w:hAnsi="Hind Light" w:cs="Hind Light"/>
+        </w:rPr>
+        <w:t xml:space="preserve"> sit </w:t>
+      </w:r>
+      <w:proofErr w:type="spellStart"/>
+      <w:r>
+        <w:rPr>
+          <w:rFonts w:ascii="Hind Light" w:hAnsi="Hind Light" w:cs="Hind Light"/>
+        </w:rPr>
+        <w:t>amet</w:t>
+      </w:r>
+      <w:proofErr w:type="spellEnd"/>
+      <w:r>
+        <w:rPr>
+          <w:rFonts w:ascii="Hind Light" w:hAnsi="Hind Light" w:cs="Hind Light"/>
+        </w:rPr>
+        <w:t xml:space="preserve">, </w:t>
+      </w:r>
+      <w:proofErr w:type="spellStart"/>
+      <w:r>
+        <w:rPr>
+          <w:rFonts w:ascii="Hind Light" w:hAnsi="Hind Light" w:cs="Hind Light"/>
+        </w:rPr>
+        <w:t>consectetur</w:t>
+      </w:r>
+      <w:proofErr w:type="spellEnd"/>
+      <w:r>
+        <w:rPr>
+          <w:rFonts w:ascii="Hind Light" w:hAnsi="Hind Light" w:cs="Hind Light"/>
+        </w:rPr>
+        <w:t xml:space="preserve"> </w:t>
+      </w:r>
+      <w:proofErr w:type="spellStart"/>
+      <w:r>
+        <w:rPr>
+          <w:rFonts w:ascii="Hind Light" w:hAnsi="Hind Light" w:cs="Hind Light"/>
+        </w:rPr>
+        <w:t>adipiscing</w:t>
+      </w:r>
+      <w:proofErr w:type="spellEnd"/>
+      <w:r>
+        <w:rPr>
+          <w:rFonts w:ascii="Hind Light" w:hAnsi="Hind Light" w:cs="Hind Light"/>
+        </w:rPr>
+        <w:t xml:space="preserve"> </w:t>
+      </w:r>
+      <w:proofErr w:type="spellStart"/>
+      <w:r>
+        <w:rPr>
+          <w:rFonts w:ascii="Hind Light" w:hAnsi="Hind Light" w:cs="Hind Light"/>
+        </w:rPr>
+        <w:t>elit</w:t>
+      </w:r>
+      <w:proofErr w:type="spellEnd"/>
+      <w:r>
+        <w:rPr>
+          <w:rFonts w:ascii="Hind Light" w:hAnsi="Hind Light" w:cs="Hind Light"/>
+        </w:rPr>
+        <w:t xml:space="preserve">, </w:t>
+      </w:r>
+      <w:proofErr w:type="spellStart"/>
+      <w:r>
+        <w:rPr>
+          <w:rFonts w:ascii="Hind Light" w:hAnsi="Hind Light" w:cs="Hind Light"/>
+        </w:rPr>
+        <w:t>sed</w:t>
+      </w:r>
+      <w:proofErr w:type="spellEnd"/>
+      <w:r>
+        <w:rPr>
+          <w:rFonts w:ascii="Hind Light" w:hAnsi="Hind Light" w:cs="Hind Light"/>
+        </w:rPr>
+        <w:t xml:space="preserve"> do </w:t>
+      </w:r>
+      <w:proofErr w:type="spellStart"/>
+      <w:r>
+        <w:rPr>
+          <w:rFonts w:ascii="Hind Light" w:hAnsi="Hind Light" w:cs="Hind Light"/>
+        </w:rPr>
+        <w:t>eiusmod</w:t>
+      </w:r>
+      <w:proofErr w:type="spellEnd"/>
+      <w:r>
+        <w:rPr>
+          <w:rFonts w:ascii="Hind Light" w:hAnsi="Hind Light" w:cs="Hind Light"/>
+        </w:rPr>
+        <w:t xml:space="preserve"> </w:t>
+      </w:r>
+      <w:proofErr w:type="spellStart"/>
+      <w:r>
+        <w:rPr>
+          <w:rFonts w:ascii="Hind Light" w:hAnsi="Hind Light" w:cs="Hind Light"/>
+        </w:rPr>
+        <w:t>tempor</w:t>
+      </w:r>
+      <w:proofErr w:type="spellEnd"/>
+      <w:r>
+        <w:rPr>
+          <w:rFonts w:ascii="Hind Light" w:hAnsi="Hind Light" w:cs="Hind Light"/>
+        </w:rPr>
+        <w:t xml:space="preserve"> </w:t>
+      </w:r>
+      <w:proofErr w:type="spellStart"/>
+      <w:r>
+        <w:rPr>
+          <w:rFonts w:ascii="Hind Light" w:hAnsi="Hind Light" w:cs="Hind Light"/>
+        </w:rPr>
+        <w:t>incididunt</w:t>
+      </w:r>
+      <w:proofErr w:type="spellEnd"/>
+      <w:r>
+        <w:rPr>
+          <w:rFonts w:ascii="Hind Light" w:hAnsi="Hind Light" w:cs="Hind Light"/>
+        </w:rPr>
+        <w:t xml:space="preserve"> </w:t>
+      </w:r>
+      <w:proofErr w:type="spellStart"/>
+      <w:r>
+        <w:rPr>
+          <w:rFonts w:ascii="Hind Light" w:hAnsi="Hind Light" w:cs="Hind Light"/>
+        </w:rPr>
+        <w:t>ut</w:t>
+      </w:r>
+      <w:proofErr w:type="spellEnd"/>
+      <w:r>
+        <w:rPr>
+          <w:rFonts w:ascii="Hind Light" w:hAnsi="Hind Light" w:cs="Hind Light"/>
+        </w:rPr>
+        <w:t xml:space="preserve"> labore et dolore magna </w:t>
+      </w:r>
+      <w:proofErr w:type="spellStart"/>
+      <w:r>
+        <w:rPr>
+          <w:rFonts w:ascii="Hind Light" w:hAnsi="Hind Light" w:cs="Hind Light"/>
+        </w:rPr>
+        <w:t>aliqua</w:t>
+      </w:r>
+      <w:proofErr w:type="spellEnd"/>
+      <w:r>
+        <w:rPr>
+          <w:rFonts w:ascii="Hind Light" w:hAnsi="Hind Light" w:cs="Hind Light"/>
+        </w:rPr>
+        <w:t xml:space="preserve">. Ut </w:t>
+      </w:r>
+      <w:proofErr w:type="spellStart"/>
+      <w:r>
+        <w:rPr>
+          <w:rFonts w:ascii="Hind Light" w:hAnsi="Hind Light" w:cs="Hind Light"/>
+        </w:rPr>
+        <w:t>enim</w:t>
+      </w:r>
+      <w:proofErr w:type="spellEnd"/>
+      <w:r>
+        <w:rPr>
+          <w:rFonts w:ascii="Hind Light" w:hAnsi="Hind Light" w:cs="Hind Light"/>
+        </w:rPr>
+        <w:t xml:space="preserve"> ad minim </w:t>
+      </w:r>
+      <w:proofErr w:type="spellStart"/>
+      <w:r>
+        <w:rPr>
+          <w:rFonts w:ascii="Hind Light" w:hAnsi="Hind Light" w:cs="Hind Light"/>
+        </w:rPr>
+        <w:t>veniam</w:t>
+      </w:r>
+      <w:proofErr w:type="spellEnd"/>
+      <w:r>
+        <w:rPr>
+          <w:rFonts w:ascii="Hind Light" w:hAnsi="Hind Light" w:cs="Hind Light"/>
+        </w:rPr>
+        <w:t xml:space="preserve">, </w:t>
+      </w:r>
+      <w:proofErr w:type="spellStart"/>
+      <w:r>
+        <w:rPr>
+          <w:rFonts w:ascii="Hind Light" w:hAnsi="Hind Light" w:cs="Hind Light"/>
+        </w:rPr>
+        <w:t>quis</w:t>
+      </w:r>
+      <w:proofErr w:type="spellEnd"/>
+      <w:r>
+        <w:rPr>
+          <w:rFonts w:ascii="Hind Light" w:hAnsi="Hind Light" w:cs="Hind Light"/>
+        </w:rPr>
+        <w:t xml:space="preserve"> </w:t>
+      </w:r>
+      <w:proofErr w:type="spellStart"/>
+      <w:r>
+        <w:rPr>
+          <w:rFonts w:ascii="Hind Light" w:hAnsi="Hind Light" w:cs="Hind Light"/>
+        </w:rPr>
+        <w:t>nostrud</w:t>
+      </w:r>
+      <w:proofErr w:type="spellEnd"/>
+      <w:r>
+        <w:rPr>
+          <w:rFonts w:ascii="Hind Light" w:hAnsi="Hind Light" w:cs="Hind Light"/>
+        </w:rPr>
+        <w:t xml:space="preserve"> exercitation </w:t>
+      </w:r>
+      <w:proofErr w:type="spellStart"/>
+      <w:r>
+        <w:rPr>
+          <w:rFonts w:ascii="Hind Light" w:hAnsi="Hind Light" w:cs="Hind Light"/>
+        </w:rPr>
+        <w:t>ullamco</w:t>
+      </w:r>
+      <w:proofErr w:type="spellEnd"/>
+      <w:r>
+        <w:rPr>
+          <w:rFonts w:ascii="Hind Light" w:hAnsi="Hind Light" w:cs="Hind Light"/>
+        </w:rPr>
+        <w:t xml:space="preserve"> </w:t>
+      </w:r>
+      <w:proofErr w:type="spellStart"/>
+      <w:r>
+        <w:rPr>
+          <w:rFonts w:ascii="Hind Light" w:hAnsi="Hind Light" w:cs="Hind Light"/>
+        </w:rPr>
+        <w:t>laboris</w:t>
+      </w:r>
+      <w:proofErr w:type="spellEnd"/>
+      <w:r>
+        <w:rPr>
+          <w:rFonts w:ascii="Hind Light" w:hAnsi="Hind Light" w:cs="Hind Light"/>
+        </w:rPr>
+        <w:t xml:space="preserve"> nisi </w:t>
+      </w:r>
+      <w:proofErr w:type="spellStart"/>
+      <w:r>
+        <w:rPr>
+          <w:rFonts w:ascii="Hind Light" w:hAnsi="Hind Light" w:cs="Hind Light"/>
+        </w:rPr>
+        <w:t>ut</w:t>
+      </w:r>
+      <w:proofErr w:type="spellEnd"/>
+      <w:r>
+        <w:rPr>
+          <w:rFonts w:ascii="Hind Light" w:hAnsi="Hind Light" w:cs="Hind Light"/>
+        </w:rPr>
+        <w:t xml:space="preserve"> </w:t>
+      </w:r>
+      <w:proofErr w:type="spellStart"/>
+      <w:r>
+        <w:rPr>
+          <w:rFonts w:ascii="Hind Light" w:hAnsi="Hind Light" w:cs="Hind Light"/>
+        </w:rPr>
+        <w:t>aliquip</w:t>
+      </w:r>
+      <w:proofErr w:type="spellEnd"/>
+      <w:r>
+        <w:rPr>
+          <w:rFonts w:ascii="Hind Light" w:hAnsi="Hind Light" w:cs="Hind Light"/>
+        </w:rPr>
+        <w:t xml:space="preserve"> ex </w:t>
+      </w:r>
+      <w:proofErr w:type="spellStart"/>
+      <w:r>
+        <w:rPr>
+          <w:rFonts w:ascii="Hind Light" w:hAnsi="Hind Light" w:cs="Hind Light"/>
+        </w:rPr>
+        <w:t>ea</w:t>
+      </w:r>
+      <w:proofErr w:type="spellEnd"/>
+      <w:r>
+        <w:rPr>
+          <w:rFonts w:ascii="Hind Light" w:hAnsi="Hind Light" w:cs="Hind Light"/>
+        </w:rPr>
+        <w:t xml:space="preserve"> </w:t>
+      </w:r>
+      <w:proofErr w:type="spellStart"/>
+      <w:r>
+        <w:rPr>
+          <w:rFonts w:ascii="Hind Light" w:hAnsi="Hind Light" w:cs="Hind Light"/>
+        </w:rPr>
+        <w:t>commodo</w:t>
+      </w:r>
+      <w:proofErr w:type="spellEnd"/>
+      <w:r>
+        <w:rPr>
+          <w:rFonts w:ascii="Hind Light" w:hAnsi="Hind Light" w:cs="Hind Light"/>
+        </w:rPr>
+        <w:t xml:space="preserve"> </w:t>
+      </w:r>
+      <w:proofErr w:type="spellStart"/>
+      <w:r>
+        <w:rPr>
+          <w:rFonts w:ascii="Hind Light" w:hAnsi="Hind Light" w:cs="Hind Light"/>
+        </w:rPr>
+        <w:t>consequat</w:t>
+      </w:r>
+      <w:proofErr w:type="spellEnd"/>
+      <w:r>
+        <w:rPr>
+          <w:rFonts w:ascii="Hind Light" w:hAnsi="Hind Light" w:cs="Hind Light"/>
+        </w:rPr>
+        <w:t xml:space="preserve">. Duis </w:t>
+      </w:r>
+      <w:proofErr w:type="spellStart"/>
+      <w:r>
+        <w:rPr>
+          <w:rFonts w:ascii="Hind Light" w:hAnsi="Hind Light" w:cs="Hind Light"/>
+        </w:rPr>
+        <w:t>aute</w:t>
+      </w:r>
+      <w:proofErr w:type="spellEnd"/>
+      <w:r>
+        <w:rPr>
+          <w:rFonts w:ascii="Hind Light" w:hAnsi="Hind Light" w:cs="Hind Light"/>
+        </w:rPr>
+        <w:t xml:space="preserve"> </w:t>
+      </w:r>
+      <w:proofErr w:type="spellStart"/>
+      <w:r>
+        <w:rPr>
+          <w:rFonts w:ascii="Hind Light" w:hAnsi="Hind Light" w:cs="Hind Light"/>
+        </w:rPr>
+        <w:t>irure</w:t>
+      </w:r>
+      <w:proofErr w:type="spellEnd"/>
+      <w:r>
+        <w:rPr>
+          <w:rFonts w:ascii="Hind Light" w:hAnsi="Hind Light" w:cs="Hind Light"/>
+        </w:rPr>
+        <w:t xml:space="preserve"> </w:t>
+      </w:r>
+      <w:proofErr w:type="spellStart"/>
+      <w:r>
+        <w:rPr>
+          <w:rFonts w:ascii="Hind Light" w:hAnsi="Hind Light" w:cs="Hind Light"/>
+        </w:rPr>
+        <w:t>dolor</w:t>
+      </w:r>
+      <w:proofErr w:type="spellEnd"/>
+      <w:r>
+        <w:rPr>
+          <w:rFonts w:ascii="Hind Light" w:hAnsi="Hind Light" w:cs="Hind Light"/>
+        </w:rPr>
+        <w:t xml:space="preserve"> in </w:t>
+      </w:r>
+      <w:proofErr w:type="spellStart"/>
+      <w:r>
+        <w:rPr>
+          <w:rFonts w:ascii="Hind Light" w:hAnsi="Hind Light" w:cs="Hind Light"/>
+        </w:rPr>
+        <w:t>reprehenderit</w:t>
+      </w:r>
+      <w:proofErr w:type="spellEnd"/>
+      <w:r>
+        <w:rPr>
+          <w:rFonts w:ascii="Hind Light" w:hAnsi="Hind Light" w:cs="Hind Light"/>
+        </w:rPr>
+        <w:t xml:space="preserve"> in </w:t>
+      </w:r>
+      <w:proofErr w:type="spellStart"/>
+      <w:r>
+        <w:rPr>
+          <w:rFonts w:ascii="Hind Light" w:hAnsi="Hind Light" w:cs="Hind Light"/>
+        </w:rPr>
+        <w:t>voluptate</w:t>
+      </w:r>
+      <w:proofErr w:type="spellEnd"/>
+      <w:r>
+        <w:rPr>
+          <w:rFonts w:ascii="Hind Light" w:hAnsi="Hind Light" w:cs="Hind Light"/>
+        </w:rPr>
+        <w:t xml:space="preserve"> </w:t>
+      </w:r>
+      <w:proofErr w:type="spellStart"/>
+      <w:r>
+        <w:rPr>
+          <w:rFonts w:ascii="Hind Light" w:hAnsi="Hind Light" w:cs="Hind Light"/>
+        </w:rPr>
+        <w:t>velit</w:t>
+      </w:r>
+      <w:proofErr w:type="spellEnd"/>
+      <w:r>
+        <w:rPr>
+          <w:rFonts w:ascii="Hind Light" w:hAnsi="Hind Light" w:cs="Hind Light"/>
+        </w:rPr>
+        <w:t xml:space="preserve"> </w:t>
+      </w:r>
+      <w:proofErr w:type="spellStart"/>
+      <w:r>
+        <w:rPr>
+          <w:rFonts w:ascii="Hind Light" w:hAnsi="Hind Light" w:cs="Hind Light"/>
+        </w:rPr>
+        <w:t>esse</w:t>
+      </w:r>
+      <w:proofErr w:type="spellEnd"/>
+      <w:r>
+        <w:rPr>
+          <w:rFonts w:ascii="Hind Light" w:hAnsi="Hind Light" w:cs="Hind Light"/>
+        </w:rPr>
+        <w:t xml:space="preserve"> </w:t>
+      </w:r>
+      <w:proofErr w:type="spellStart"/>
+      <w:r>
+        <w:rPr>
+          <w:rFonts w:ascii="Hind Light" w:hAnsi="Hind Light" w:cs="Hind Light"/>
+        </w:rPr>
+        <w:t>cillum</w:t>
+      </w:r>
+      <w:proofErr w:type="spellEnd"/>
+      <w:r>
+        <w:rPr>
+          <w:rFonts w:ascii="Hind Light" w:hAnsi="Hind Light" w:cs="Hind Light"/>
+        </w:rPr>
+        <w:t xml:space="preserve"> dolore </w:t>
+      </w:r>
+      <w:proofErr w:type="spellStart"/>
+      <w:r>
+        <w:rPr>
+          <w:rFonts w:ascii="Hind Light" w:hAnsi="Hind Light" w:cs="Hind Light"/>
+        </w:rPr>
+        <w:t>eu</w:t>
+      </w:r>
+      <w:proofErr w:type="spellEnd"/>
+      <w:r>
+        <w:rPr>
+          <w:rFonts w:ascii="Hind Light" w:hAnsi="Hind Light" w:cs="Hind Light"/>
+        </w:rPr>
+        <w:t xml:space="preserve"> </w:t>
+      </w:r>
+      <w:proofErr w:type="spellStart"/>
+      <w:r>
+        <w:rPr>
+          <w:rFonts w:ascii="Hind Light" w:hAnsi="Hind Light" w:cs="Hind Light"/>
+        </w:rPr>
+        <w:t>fugiat</w:t>
+      </w:r>
+      <w:proofErr w:type="spellEnd"/>
+      <w:r>
+        <w:rPr>
+          <w:rFonts w:ascii="Hind Light" w:hAnsi="Hind Light" w:cs="Hind Light"/>
+        </w:rPr>
+        <w:t xml:space="preserve"> </w:t>
+      </w:r>
+      <w:proofErr w:type="spellStart"/>
+      <w:r>
+        <w:rPr>
+          <w:rFonts w:ascii="Hind Light" w:hAnsi="Hind Light" w:cs="Hind Light"/>
+        </w:rPr>
+        <w:t>nulla</w:t>
+      </w:r>
+      <w:proofErr w:type="spellEnd"/>
+      <w:r>
+        <w:rPr>
+          <w:rFonts w:ascii="Hind Light" w:hAnsi="Hind Light" w:cs="Hind Light"/>
+        </w:rPr>
+        <w:t xml:space="preserve"> </w:t>
+      </w:r>
+      <w:proofErr w:type="spellStart"/>
+      <w:r>
+        <w:rPr>
+          <w:rFonts w:ascii="Hind Light" w:hAnsi="Hind Light" w:cs="Hind Light"/>
+        </w:rPr>
+        <w:t>pariatur</w:t>
+      </w:r>
+      <w:proofErr w:type="spellEnd"/>
+      <w:r>
+        <w:rPr>
+          <w:rFonts w:ascii="Hind Light" w:hAnsi="Hind Light" w:cs="Hind Light"/>
+        </w:rPr>
+        <w:t xml:space="preserve">. </w:t>
+      </w:r>
+      <w:proofErr w:type="spellStart"/>
+      <w:r>
+        <w:rPr>
+          <w:rFonts w:ascii="Hind Light" w:hAnsi="Hind Light" w:cs="Hind Light"/>
+        </w:rPr>
+        <w:t>Excepteur</w:t>
+      </w:r>
+      <w:proofErr w:type="spellEnd"/>
+      <w:r>
+        <w:rPr>
+          <w:rFonts w:ascii="Hind Light" w:hAnsi="Hind Light" w:cs="Hind Light"/>
+        </w:rPr>
+        <w:t xml:space="preserve"> </w:t>
+      </w:r>
+      <w:proofErr w:type="spellStart"/>
+      <w:r>
+        <w:rPr>
+          <w:rFonts w:ascii="Hind Light" w:hAnsi="Hind Light" w:cs="Hind Light"/>
+        </w:rPr>
+        <w:t>sint</w:t>
+      </w:r>
+      <w:proofErr w:type="spellEnd"/>
+      <w:r>
+        <w:rPr>
+          <w:rFonts w:ascii="Hind Light" w:hAnsi="Hind Light" w:cs="Hind Light"/>
+        </w:rPr>
+        <w:t xml:space="preserve"> </w:t>
+      </w:r>
+      <w:proofErr w:type="spellStart"/>
+      <w:r>
+        <w:rPr>
+          <w:rFonts w:ascii="Hind Light" w:hAnsi="Hind Light" w:cs="Hind Light"/>
+        </w:rPr>
+        <w:t>occaecat</w:t>
+      </w:r>
+      <w:proofErr w:type="spellEnd"/>
+      <w:r>
+        <w:rPr>
+          <w:rFonts w:ascii="Hind Light" w:hAnsi="Hind Light" w:cs="Hind Light"/>
+        </w:rPr>
+        <w:t xml:space="preserve"> </w:t>
+      </w:r>
+      <w:proofErr w:type="spellStart"/>
+      <w:r>
+        <w:rPr>
+          <w:rFonts w:ascii="Hind Light" w:hAnsi="Hind Light" w:cs="Hind Light"/>
+        </w:rPr>
+        <w:t>cupidatat</w:t>
+      </w:r>
+      <w:proofErr w:type="spellEnd"/>
+      <w:r>
+        <w:rPr>
+          <w:rFonts w:ascii="Hind Light" w:hAnsi="Hind Light" w:cs="Hind Light"/>
+        </w:rPr>
+        <w:t xml:space="preserve"> non </w:t>
+      </w:r>
+      <w:proofErr w:type="spellStart"/>
+      <w:r>
+        <w:rPr>
+          <w:rFonts w:ascii="Hind Light" w:hAnsi="Hind Light" w:cs="Hind Light"/>
+        </w:rPr>
+        <w:t>proident</w:t>
+      </w:r>
+      <w:proofErr w:type="spellEnd"/>
+      <w:r>
+        <w:rPr>
+          <w:rFonts w:ascii="Hind Light" w:hAnsi="Hind Light" w:cs="Hind Light"/>
+        </w:rPr>
+        <w:t xml:space="preserve">, sunt in culpa qui </w:t>
+      </w:r>
+      <w:proofErr w:type="spellStart"/>
+      <w:r>
+        <w:rPr>
+          <w:rFonts w:ascii="Hind Light" w:hAnsi="Hind Light" w:cs="Hind Light"/>
+        </w:rPr>
+        <w:t>officia</w:t>
+      </w:r>
+      <w:proofErr w:type="spellEnd"/>
+      <w:r>
+        <w:rPr>
+          <w:rFonts w:ascii="Hind Light" w:hAnsi="Hind Light" w:cs="Hind Light"/>
+        </w:rPr>
+        <w:t xml:space="preserve"> </w:t>
+      </w:r>
+      <w:proofErr w:type="spellStart"/>
+      <w:r>
+        <w:rPr>
+          <w:rFonts w:ascii="Hind Light" w:hAnsi="Hind Light" w:cs="Hind Light"/>
+        </w:rPr>
+        <w:t>deserunt</w:t>
+      </w:r>
+      <w:proofErr w:type="spellEnd"/>
+      <w:r>
+        <w:rPr>
+          <w:rFonts w:ascii="Hind Light" w:hAnsi="Hind Light" w:cs="Hind Light"/>
+        </w:rPr>
+        <w:t xml:space="preserve"> </w:t>
+      </w:r>
+      <w:proofErr w:type="spellStart"/>
+      <w:r>
+        <w:rPr>
+          <w:rFonts w:ascii="Hind Light" w:hAnsi="Hind Light" w:cs="Hind Light"/>
+        </w:rPr>
+        <w:t>mollit</w:t>
+      </w:r>
+      <w:proofErr w:type="spellEnd"/>
+      <w:r>
+        <w:rPr>
+          <w:rFonts w:ascii="Hind Light" w:hAnsi="Hind Light" w:cs="Hind Light"/>
+        </w:rPr>
+        <w:t xml:space="preserve"> </w:t>
+      </w:r>
+      <w:proofErr w:type="spellStart"/>
+      <w:r>
+        <w:rPr>
+          <w:rFonts w:ascii="Hind Light" w:hAnsi="Hind Light" w:cs="Hind Light"/>
+        </w:rPr>
+        <w:t>anim</w:t>
+      </w:r>
+      <w:proofErr w:type="spellEnd"/>
+      <w:r>
+        <w:rPr>
+          <w:rFonts w:ascii="Hind Light" w:hAnsi="Hind Light" w:cs="Hind Light"/>
+        </w:rPr>
+        <w:t xml:space="preserve"> id </w:t>
+      </w:r>
+      <w:proofErr w:type="spellStart"/>
+      <w:r>
+        <w:rPr>
+          <w:rFonts w:ascii="Hind Light" w:hAnsi="Hind Light" w:cs="Hind Light"/>
+        </w:rPr>
+        <w:t>est</w:t>
+      </w:r>
+      <w:proofErr w:type="spellEnd"/>
+      <w:r>
+        <w:rPr>
+          <w:rFonts w:ascii="Hind Light" w:hAnsi="Hind Light" w:cs="Hind Light"/>
+        </w:rPr>
+        <w:t xml:space="preserve"> </w:t>
+      </w:r>
+      <w:proofErr w:type="spellStart"/>
+      <w:r>
+        <w:rPr>
+          <w:rFonts w:ascii="Hind Light" w:hAnsi="Hind Light" w:cs="Hind Light"/>
+        </w:rPr>
+        <w:t>laborum</w:t>
+      </w:r>
+      <w:proofErr w:type="spellEnd"/>
+      <w:r>
+        <w:rPr>
+          <w:rFonts w:ascii="Hind Light" w:hAnsi="Hind Light" w:cs="Hind Light"/>
+        </w:rPr>
+        <w:t>.</w:t>
       </w:r>
     </w:p>
     <w:p>
@@ -697,14 +1957,10 @@
           <w:szCs w:val="18"/>
           <w:lang w:eastAsia="en-IE"/>
         </w:rPr>
-        <w:t>font-family: 'Hind', sans-serif;</w:t>
-      </w:r>
-    </w:p>
-    <w:p>
-      <w:pPr>
-        <w:spacing w:after="0" w:line="240" w:lineRule="auto"/>
-        <w:ind w:left="360"/>
-        <w:textAlignment w:val="baseline"/>
+        <w:t>font-family: 'Hind', sans-</w:t>
+      </w:r>
+      <w:proofErr w:type="gramStart"/>
+      <w:r>
         <w:rPr>
           <w:rFonts w:ascii="Courier New" w:eastAsia="Times New Roman" w:hAnsi="Courier New" w:cs="Courier New"/>
           <w:spacing w:val="2"/>
@@ -712,8 +1968,15 @@
           <w:szCs w:val="18"/>
           <w:lang w:eastAsia="en-IE"/>
         </w:rPr>
-      </w:pPr>
-      <w:r>
+        <w:t>serif;</w:t>
+      </w:r>
+      <w:proofErr w:type="gramEnd"/>
+    </w:p>
+    <w:p>
+      <w:pPr>
+        <w:spacing w:after="0" w:line="240" w:lineRule="auto"/>
+        <w:ind w:left="360"/>
+        <w:textAlignment w:val="baseline"/>
         <w:rPr>
           <w:rFonts w:ascii="Courier New" w:eastAsia="Times New Roman" w:hAnsi="Courier New" w:cs="Courier New"/>
           <w:spacing w:val="2"/>
@@ -721,8 +1984,29 @@
           <w:szCs w:val="18"/>
           <w:lang w:eastAsia="en-IE"/>
         </w:rPr>
-        <w:t>font-family: 'Montserrat', sans-serif;</w:t>
-      </w:r>
+      </w:pPr>
+      <w:r>
+        <w:rPr>
+          <w:rFonts w:ascii="Courier New" w:eastAsia="Times New Roman" w:hAnsi="Courier New" w:cs="Courier New"/>
+          <w:spacing w:val="2"/>
+          <w:sz w:val="18"/>
+          <w:szCs w:val="18"/>
+          <w:lang w:eastAsia="en-IE"/>
+        </w:rPr>
+        <w:t>font-family: 'Montserrat', sans-</w:t>
+      </w:r>
+      <w:proofErr w:type="gramStart"/>
+      <w:r>
+        <w:rPr>
+          <w:rFonts w:ascii="Courier New" w:eastAsia="Times New Roman" w:hAnsi="Courier New" w:cs="Courier New"/>
+          <w:spacing w:val="2"/>
+          <w:sz w:val="18"/>
+          <w:szCs w:val="18"/>
+          <w:lang w:eastAsia="en-IE"/>
+        </w:rPr>
+        <w:t>serif;</w:t>
+      </w:r>
+      <w:proofErr w:type="gramEnd"/>
     </w:p>
     <w:p/>
     <w:p>
@@ -733,7 +2017,7 @@
           <w:shd w:val="clear" w:color="auto" w:fill="F8F9FA"/>
         </w:rPr>
       </w:pPr>
-      <w:hyperlink r:id="rId6" w:history="1">
+      <w:hyperlink r:id="rId7" w:history="1">
         <w:r>
           <w:rPr>
             <w:rStyle w:val="Hyperlink"/>
@@ -750,7 +2034,7 @@
           <w:rFonts w:cstheme="minorHAnsi"/>
         </w:rPr>
       </w:pPr>
-      <w:hyperlink r:id="rId7" w:history="1">
+      <w:hyperlink r:id="rId8" w:history="1">
         <w:r>
           <w:rPr>
             <w:rStyle w:val="Hyperlink"/>
@@ -770,14 +2054,14 @@
       <w:pPr>
         <w:pStyle w:val="Heading2"/>
       </w:pPr>
-      <w:bookmarkStart w:id="2" w:name="_Toc99747229"/>
+      <w:bookmarkStart w:id="8" w:name="_Toc100561214"/>
       <w:r>
         <w:t>Colour Scheme</w:t>
       </w:r>
-      <w:bookmarkEnd w:id="2"/>
+      <w:bookmarkEnd w:id="8"/>
     </w:p>
     <w:p>
-      <w:hyperlink r:id="rId8" w:history="1">
+      <w:hyperlink r:id="rId9" w:anchor="!/?view.left=0&amp;view.right=0&amp;primary.color=1DE9B6&amp;secondary.color=F9FBE7" w:history="1">
         <w:r>
           <w:rPr>
             <w:rStyle w:val="Hyperlink"/>
@@ -790,7 +2074,7 @@
       </w:r>
     </w:p>
     <w:p>
-      <w:hyperlink r:id="rId9" w:history="1">
+      <w:hyperlink r:id="rId10" w:history="1">
         <w:r>
           <w:rPr>
             <w:rStyle w:val="Hyperlink"/>
@@ -804,6 +2088,9 @@
     </w:p>
     <w:p>
       <w:r>
+        <w:rPr>
+          <w:noProof/>
+        </w:rPr>
         <w:lastRenderedPageBreak/>
         <w:drawing>
           <wp:inline distT="0" distB="0" distL="0" distR="0" wp14:anchorId="47267E90" wp14:editId="5947F1EE">
@@ -821,7 +2108,7 @@
                     <pic:cNvPicPr/>
                   </pic:nvPicPr>
                   <pic:blipFill>
-                    <a:blip r:embed="rId10"/>
+                    <a:blip r:embed="rId11"/>
                     <a:stretch>
                       <a:fillRect/>
                     </a:stretch>
@@ -842,16 +2129,15 @@
         </w:drawing>
       </w:r>
     </w:p>
-    <w:p/>
     <w:p>
       <w:pPr>
         <w:pStyle w:val="Heading2"/>
       </w:pPr>
-      <w:bookmarkStart w:id="3" w:name="_Toc99747230"/>
+      <w:bookmarkStart w:id="9" w:name="_Toc100561215"/>
       <w:r>
         <w:t>UX Elements</w:t>
       </w:r>
-      <w:bookmarkEnd w:id="3"/>
+      <w:bookmarkEnd w:id="9"/>
     </w:p>
     <w:p>
       <w:pPr>
@@ -867,7 +2153,7 @@
       <w:r>
         <w:br/>
       </w:r>
-      <w:hyperlink r:id="rId11" w:history="1">
+      <w:hyperlink r:id="rId12" w:history="1">
         <w:r>
           <w:rPr>
             <w:rStyle w:val="Hyperlink"/>
@@ -891,16 +2177,15 @@
         <w:t>Hockey stick to act as timeline</w:t>
       </w:r>
     </w:p>
-    <w:p/>
     <w:p>
       <w:pPr>
         <w:pStyle w:val="Heading2"/>
       </w:pPr>
-      <w:bookmarkStart w:id="4" w:name="_Toc99747231"/>
+      <w:bookmarkStart w:id="10" w:name="_Toc100561216"/>
       <w:r>
         <w:t>Resources</w:t>
       </w:r>
-      <w:bookmarkEnd w:id="4"/>
+      <w:bookmarkEnd w:id="10"/>
     </w:p>
     <w:p>
       <w:pPr>
@@ -913,7 +2198,7 @@
       <w:r>
         <w:t xml:space="preserve">The Evolution of Field Hockey </w:t>
       </w:r>
-      <w:hyperlink r:id="rId12" w:history="1">
+      <w:hyperlink r:id="rId13" w:history="1">
         <w:r>
           <w:rPr>
             <w:rStyle w:val="Hyperlink"/>
@@ -928,7 +2213,7 @@
         <w:br/>
         <w:t xml:space="preserve">The Evolution of Field Hockey, ladies 1950 </w:t>
       </w:r>
-      <w:hyperlink r:id="rId13" w:history="1">
+      <w:hyperlink r:id="rId14" w:history="1">
         <w:r>
           <w:rPr>
             <w:rStyle w:val="Hyperlink"/>
@@ -951,7 +2236,7 @@
       <w:r>
         <w:t xml:space="preserve">Hockey images: </w:t>
       </w:r>
-      <w:hyperlink r:id="rId14" w:history="1">
+      <w:hyperlink r:id="rId15" w:history="1">
         <w:r>
           <w:rPr>
             <w:rStyle w:val="Hyperlink"/>
@@ -971,7 +2256,7 @@
           <w:numId w:val="2"/>
         </w:numPr>
       </w:pPr>
-      <w:hyperlink r:id="rId15" w:history="1">
+      <w:hyperlink r:id="rId16" w:history="1">
         <w:r>
           <w:rPr>
             <w:rStyle w:val="Hyperlink"/>
@@ -991,7 +2276,7 @@
           <w:numId w:val="2"/>
         </w:numPr>
       </w:pPr>
-      <w:hyperlink r:id="rId16" w:history="1">
+      <w:hyperlink r:id="rId17" w:history="1">
         <w:r>
           <w:rPr>
             <w:rStyle w:val="Hyperlink"/>
@@ -1003,17 +2288,15 @@
         <w:t xml:space="preserve"> </w:t>
       </w:r>
     </w:p>
-    <w:p/>
-    <w:p/>
     <w:p>
       <w:pPr>
-        <w:pStyle w:val="Heading2"/>
-      </w:pPr>
-      <w:bookmarkStart w:id="5" w:name="_Toc99747232"/>
+        <w:pStyle w:val="Heading1"/>
+      </w:pPr>
+      <w:bookmarkStart w:id="11" w:name="_Toc100561217"/>
       <w:r>
         <w:t>To Do</w:t>
       </w:r>
-      <w:bookmarkEnd w:id="5"/>
+      <w:bookmarkEnd w:id="11"/>
     </w:p>
     <w:p>
       <w:pPr>
@@ -1040,6 +2323,119 @@
 <file path=word/numbering.xml><?xml version="1.0" encoding="utf-8"?>
 <w:numbering xmlns:wpc="http://schemas.microsoft.com/office/word/2010/wordprocessingCanvas" xmlns:cx="http://schemas.microsoft.com/office/drawing/2014/chartex" xmlns:cx1="http://schemas.microsoft.com/office/drawing/2015/9/8/chartex" xmlns:cx2="http://schemas.microsoft.com/office/drawing/2015/10/21/chartex" xmlns:cx3="http://schemas.microsoft.com/office/drawing/2016/5/9/chartex" xmlns:cx4="http://schemas.microsoft.com/office/drawing/2016/5/10/chartex" xmlns:cx5="http://schemas.microsoft.com/office/drawing/2016/5/11/chartex" xmlns:cx6="http://schemas.microsoft.com/office/drawing/2016/5/12/chartex" xmlns:cx7="http://schemas.microsoft.com/office/drawing/2016/5/13/chartex" xmlns:cx8="http://schemas.microsoft.com/office/drawing/2016/5/14/chartex" xmlns:mc="http://schemas.openxmlformats.org/markup-compatibility/2006" xmlns:aink="http://schemas.microsoft.com/office/drawing/2016/ink" xmlns:am3d="http://schemas.microsoft.com/office/drawing/2017/model3d" xmlns:o="urn:schemas-microsoft-com:office:office" xmlns:r="http://schemas.openxmlformats.org/officeDocument/2006/relationships" xmlns:m="http://schemas.openxmlformats.org/officeDocument/2006/math" xmlns:v="urn:schemas-microsoft-com:vml" xmlns:wp14="http://schemas.microsoft.com/office/word/2010/wordprocessingDrawing" xmlns:wp="http://schemas.openxmlformats.org/drawingml/2006/wordprocessingDrawing" xmlns:w10="urn:schemas-microsoft-com:office:word" xmlns:w="http://schemas.openxmlformats.org/wordprocessingml/2006/main" xmlns:w14="http://schemas.microsoft.com/office/word/2010/wordml" xmlns:w15="http://schemas.microsoft.com/office/word/2012/wordml" xmlns:w16cex="http://schemas.microsoft.com/office/word/2018/wordml/cex" xmlns:w16cid="http://schemas.microsoft.com/office/word/2016/wordml/cid" xmlns:w16="http://schemas.microsoft.com/office/word/2018/wordml" xmlns:w16sdtdh="http://schemas.microsoft.com/office/word/2020/wordml/sdtdatahash" xmlns:w16se="http://schemas.microsoft.com/office/word/2015/wordml/symex" xmlns:wpg="http://schemas.microsoft.com/office/word/2010/wordprocessingGroup" xmlns:wpi="http://schemas.microsoft.com/office/word/2010/wordprocessingInk" xmlns:wne="http://schemas.microsoft.com/office/word/2006/wordml" xmlns:wps="http://schemas.microsoft.com/office/word/2010/wordprocessingShape" mc:Ignorable="w14 w15 w16se w16cid w16 w16cex w16sdtdh wp14">
   <w:abstractNum w:abstractNumId="0" w15:restartNumberingAfterBreak="0">
+    <w:nsid w:val="1516267E"/>
+    <w:multiLevelType w:val="hybridMultilevel"/>
+    <w:tmpl w:val="BDE8E292"/>
+    <w:lvl w:ilvl="0" w:tplc="18090001">
+      <w:start w:val="1"/>
+      <w:numFmt w:val="bullet"/>
+      <w:lvlText w:val=""/>
+      <w:lvlJc w:val="left"/>
+      <w:pPr>
+        <w:ind w:left="720" w:hanging="360"/>
+      </w:pPr>
+      <w:rPr>
+        <w:rFonts w:ascii="Symbol" w:hAnsi="Symbol" w:hint="default"/>
+      </w:rPr>
+    </w:lvl>
+    <w:lvl w:ilvl="1" w:tplc="18090003" w:tentative="1">
+      <w:start w:val="1"/>
+      <w:numFmt w:val="bullet"/>
+      <w:lvlText w:val="o"/>
+      <w:lvlJc w:val="left"/>
+      <w:pPr>
+        <w:ind w:left="1440" w:hanging="360"/>
+      </w:pPr>
+      <w:rPr>
+        <w:rFonts w:ascii="Courier New" w:hAnsi="Courier New" w:cs="Courier New" w:hint="default"/>
+      </w:rPr>
+    </w:lvl>
+    <w:lvl w:ilvl="2" w:tplc="18090005" w:tentative="1">
+      <w:start w:val="1"/>
+      <w:numFmt w:val="bullet"/>
+      <w:lvlText w:val=""/>
+      <w:lvlJc w:val="left"/>
+      <w:pPr>
+        <w:ind w:left="2160" w:hanging="360"/>
+      </w:pPr>
+      <w:rPr>
+        <w:rFonts w:ascii="Wingdings" w:hAnsi="Wingdings" w:hint="default"/>
+      </w:rPr>
+    </w:lvl>
+    <w:lvl w:ilvl="3" w:tplc="18090001" w:tentative="1">
+      <w:start w:val="1"/>
+      <w:numFmt w:val="bullet"/>
+      <w:lvlText w:val=""/>
+      <w:lvlJc w:val="left"/>
+      <w:pPr>
+        <w:ind w:left="2880" w:hanging="360"/>
+      </w:pPr>
+      <w:rPr>
+        <w:rFonts w:ascii="Symbol" w:hAnsi="Symbol" w:hint="default"/>
+      </w:rPr>
+    </w:lvl>
+    <w:lvl w:ilvl="4" w:tplc="18090003" w:tentative="1">
+      <w:start w:val="1"/>
+      <w:numFmt w:val="bullet"/>
+      <w:lvlText w:val="o"/>
+      <w:lvlJc w:val="left"/>
+      <w:pPr>
+        <w:ind w:left="3600" w:hanging="360"/>
+      </w:pPr>
+      <w:rPr>
+        <w:rFonts w:ascii="Courier New" w:hAnsi="Courier New" w:cs="Courier New" w:hint="default"/>
+      </w:rPr>
+    </w:lvl>
+    <w:lvl w:ilvl="5" w:tplc="18090005" w:tentative="1">
+      <w:start w:val="1"/>
+      <w:numFmt w:val="bullet"/>
+      <w:lvlText w:val=""/>
+      <w:lvlJc w:val="left"/>
+      <w:pPr>
+        <w:ind w:left="4320" w:hanging="360"/>
+      </w:pPr>
+      <w:rPr>
+        <w:rFonts w:ascii="Wingdings" w:hAnsi="Wingdings" w:hint="default"/>
+      </w:rPr>
+    </w:lvl>
+    <w:lvl w:ilvl="6" w:tplc="18090001" w:tentative="1">
+      <w:start w:val="1"/>
+      <w:numFmt w:val="bullet"/>
+      <w:lvlText w:val=""/>
+      <w:lvlJc w:val="left"/>
+      <w:pPr>
+        <w:ind w:left="5040" w:hanging="360"/>
+      </w:pPr>
+      <w:rPr>
+        <w:rFonts w:ascii="Symbol" w:hAnsi="Symbol" w:hint="default"/>
+      </w:rPr>
+    </w:lvl>
+    <w:lvl w:ilvl="7" w:tplc="18090003" w:tentative="1">
+      <w:start w:val="1"/>
+      <w:numFmt w:val="bullet"/>
+      <w:lvlText w:val="o"/>
+      <w:lvlJc w:val="left"/>
+      <w:pPr>
+        <w:ind w:left="5760" w:hanging="360"/>
+      </w:pPr>
+      <w:rPr>
+        <w:rFonts w:ascii="Courier New" w:hAnsi="Courier New" w:cs="Courier New" w:hint="default"/>
+      </w:rPr>
+    </w:lvl>
+    <w:lvl w:ilvl="8" w:tplc="18090005" w:tentative="1">
+      <w:start w:val="1"/>
+      <w:numFmt w:val="bullet"/>
+      <w:lvlText w:val=""/>
+      <w:lvlJc w:val="left"/>
+      <w:pPr>
+        <w:ind w:left="6480" w:hanging="360"/>
+      </w:pPr>
+      <w:rPr>
+        <w:rFonts w:ascii="Wingdings" w:hAnsi="Wingdings" w:hint="default"/>
+      </w:rPr>
+    </w:lvl>
+  </w:abstractNum>
+  <w:abstractNum w:abstractNumId="1" w15:restartNumberingAfterBreak="0">
     <w:nsid w:val="241C7242"/>
     <w:multiLevelType w:val="hybridMultilevel"/>
     <w:tmpl w:val="538C9BCA"/>
@@ -1152,7 +2548,7 @@
       </w:rPr>
     </w:lvl>
   </w:abstractNum>
-  <w:abstractNum w:abstractNumId="1" w15:restartNumberingAfterBreak="0">
+  <w:abstractNum w:abstractNumId="2" w15:restartNumberingAfterBreak="0">
     <w:nsid w:val="2C712A7D"/>
     <w:multiLevelType w:val="hybridMultilevel"/>
     <w:tmpl w:val="034A8CC6"/>
@@ -1265,7 +2661,7 @@
       </w:rPr>
     </w:lvl>
   </w:abstractNum>
-  <w:abstractNum w:abstractNumId="2" w15:restartNumberingAfterBreak="0">
+  <w:abstractNum w:abstractNumId="3" w15:restartNumberingAfterBreak="0">
     <w:nsid w:val="4437406F"/>
     <w:multiLevelType w:val="multilevel"/>
     <w:tmpl w:val="65B8D6B2"/>
@@ -1370,7 +2766,7 @@
       </w:pPr>
     </w:lvl>
   </w:abstractNum>
-  <w:abstractNum w:abstractNumId="3" w15:restartNumberingAfterBreak="0">
+  <w:abstractNum w:abstractNumId="4" w15:restartNumberingAfterBreak="0">
     <w:nsid w:val="4DD7052B"/>
     <w:multiLevelType w:val="multilevel"/>
     <w:tmpl w:val="C882B2B2"/>
@@ -1475,7 +2871,182 @@
       </w:pPr>
     </w:lvl>
   </w:abstractNum>
-  <w:abstractNum w:abstractNumId="4" w15:restartNumberingAfterBreak="0">
+  <w:abstractNum w:abstractNumId="5" w15:restartNumberingAfterBreak="0">
+    <w:nsid w:val="58184839"/>
+    <w:multiLevelType w:val="hybridMultilevel"/>
+    <w:tmpl w:val="D234BCBC"/>
+    <w:lvl w:ilvl="0" w:tplc="1809000F">
+      <w:start w:val="1"/>
+      <w:numFmt w:val="decimal"/>
+      <w:lvlText w:val="%1."/>
+      <w:lvlJc w:val="left"/>
+      <w:pPr>
+        <w:ind w:left="720" w:hanging="360"/>
+      </w:pPr>
+    </w:lvl>
+    <w:lvl w:ilvl="1" w:tplc="18090019" w:tentative="1">
+      <w:start w:val="1"/>
+      <w:numFmt w:val="lowerLetter"/>
+      <w:lvlText w:val="%2."/>
+      <w:lvlJc w:val="left"/>
+      <w:pPr>
+        <w:ind w:left="1440" w:hanging="360"/>
+      </w:pPr>
+    </w:lvl>
+    <w:lvl w:ilvl="2" w:tplc="1809001B" w:tentative="1">
+      <w:start w:val="1"/>
+      <w:numFmt w:val="lowerRoman"/>
+      <w:lvlText w:val="%3."/>
+      <w:lvlJc w:val="right"/>
+      <w:pPr>
+        <w:ind w:left="2160" w:hanging="180"/>
+      </w:pPr>
+    </w:lvl>
+    <w:lvl w:ilvl="3" w:tplc="1809000F" w:tentative="1">
+      <w:start w:val="1"/>
+      <w:numFmt w:val="decimal"/>
+      <w:lvlText w:val="%4."/>
+      <w:lvlJc w:val="left"/>
+      <w:pPr>
+        <w:ind w:left="2880" w:hanging="360"/>
+      </w:pPr>
+    </w:lvl>
+    <w:lvl w:ilvl="4" w:tplc="18090019" w:tentative="1">
+      <w:start w:val="1"/>
+      <w:numFmt w:val="lowerLetter"/>
+      <w:lvlText w:val="%5."/>
+      <w:lvlJc w:val="left"/>
+      <w:pPr>
+        <w:ind w:left="3600" w:hanging="360"/>
+      </w:pPr>
+    </w:lvl>
+    <w:lvl w:ilvl="5" w:tplc="1809001B" w:tentative="1">
+      <w:start w:val="1"/>
+      <w:numFmt w:val="lowerRoman"/>
+      <w:lvlText w:val="%6."/>
+      <w:lvlJc w:val="right"/>
+      <w:pPr>
+        <w:ind w:left="4320" w:hanging="180"/>
+      </w:pPr>
+    </w:lvl>
+    <w:lvl w:ilvl="6" w:tplc="1809000F" w:tentative="1">
+      <w:start w:val="1"/>
+      <w:numFmt w:val="decimal"/>
+      <w:lvlText w:val="%7."/>
+      <w:lvlJc w:val="left"/>
+      <w:pPr>
+        <w:ind w:left="5040" w:hanging="360"/>
+      </w:pPr>
+    </w:lvl>
+    <w:lvl w:ilvl="7" w:tplc="18090019" w:tentative="1">
+      <w:start w:val="1"/>
+      <w:numFmt w:val="lowerLetter"/>
+      <w:lvlText w:val="%8."/>
+      <w:lvlJc w:val="left"/>
+      <w:pPr>
+        <w:ind w:left="5760" w:hanging="360"/>
+      </w:pPr>
+    </w:lvl>
+    <w:lvl w:ilvl="8" w:tplc="1809001B" w:tentative="1">
+      <w:start w:val="1"/>
+      <w:numFmt w:val="lowerRoman"/>
+      <w:lvlText w:val="%9."/>
+      <w:lvlJc w:val="right"/>
+      <w:pPr>
+        <w:ind w:left="6480" w:hanging="180"/>
+      </w:pPr>
+    </w:lvl>
+  </w:abstractNum>
+  <w:abstractNum w:abstractNumId="6" w15:restartNumberingAfterBreak="0">
+    <w:nsid w:val="5EC3365B"/>
+    <w:multiLevelType w:val="hybridMultilevel"/>
+    <w:tmpl w:val="13CCEDB6"/>
+    <w:lvl w:ilvl="0" w:tplc="18090001">
+      <w:start w:val="1"/>
+      <w:numFmt w:val="bullet"/>
+      <w:lvlText w:val=""/>
+      <w:lvlJc w:val="left"/>
+      <w:pPr>
+        <w:ind w:left="720" w:hanging="360"/>
+      </w:pPr>
+      <w:rPr>
+        <w:rFonts w:ascii="Symbol" w:hAnsi="Symbol" w:hint="default"/>
+      </w:rPr>
+    </w:lvl>
+    <w:lvl w:ilvl="1" w:tplc="FFFFFFFF" w:tentative="1">
+      <w:start w:val="1"/>
+      <w:numFmt w:val="lowerLetter"/>
+      <w:lvlText w:val="%2."/>
+      <w:lvlJc w:val="left"/>
+      <w:pPr>
+        <w:ind w:left="1440" w:hanging="360"/>
+      </w:pPr>
+    </w:lvl>
+    <w:lvl w:ilvl="2" w:tplc="FFFFFFFF" w:tentative="1">
+      <w:start w:val="1"/>
+      <w:numFmt w:val="lowerRoman"/>
+      <w:lvlText w:val="%3."/>
+      <w:lvlJc w:val="right"/>
+      <w:pPr>
+        <w:ind w:left="2160" w:hanging="180"/>
+      </w:pPr>
+    </w:lvl>
+    <w:lvl w:ilvl="3" w:tplc="FFFFFFFF" w:tentative="1">
+      <w:start w:val="1"/>
+      <w:numFmt w:val="decimal"/>
+      <w:lvlText w:val="%4."/>
+      <w:lvlJc w:val="left"/>
+      <w:pPr>
+        <w:ind w:left="2880" w:hanging="360"/>
+      </w:pPr>
+    </w:lvl>
+    <w:lvl w:ilvl="4" w:tplc="FFFFFFFF" w:tentative="1">
+      <w:start w:val="1"/>
+      <w:numFmt w:val="lowerLetter"/>
+      <w:lvlText w:val="%5."/>
+      <w:lvlJc w:val="left"/>
+      <w:pPr>
+        <w:ind w:left="3600" w:hanging="360"/>
+      </w:pPr>
+    </w:lvl>
+    <w:lvl w:ilvl="5" w:tplc="FFFFFFFF" w:tentative="1">
+      <w:start w:val="1"/>
+      <w:numFmt w:val="lowerRoman"/>
+      <w:lvlText w:val="%6."/>
+      <w:lvlJc w:val="right"/>
+      <w:pPr>
+        <w:ind w:left="4320" w:hanging="180"/>
+      </w:pPr>
+    </w:lvl>
+    <w:lvl w:ilvl="6" w:tplc="FFFFFFFF" w:tentative="1">
+      <w:start w:val="1"/>
+      <w:numFmt w:val="decimal"/>
+      <w:lvlText w:val="%7."/>
+      <w:lvlJc w:val="left"/>
+      <w:pPr>
+        <w:ind w:left="5040" w:hanging="360"/>
+      </w:pPr>
+    </w:lvl>
+    <w:lvl w:ilvl="7" w:tplc="FFFFFFFF" w:tentative="1">
+      <w:start w:val="1"/>
+      <w:numFmt w:val="lowerLetter"/>
+      <w:lvlText w:val="%8."/>
+      <w:lvlJc w:val="left"/>
+      <w:pPr>
+        <w:ind w:left="5760" w:hanging="360"/>
+      </w:pPr>
+    </w:lvl>
+    <w:lvl w:ilvl="8" w:tplc="FFFFFFFF" w:tentative="1">
+      <w:start w:val="1"/>
+      <w:numFmt w:val="lowerRoman"/>
+      <w:lvlText w:val="%9."/>
+      <w:lvlJc w:val="right"/>
+      <w:pPr>
+        <w:ind w:left="6480" w:hanging="180"/>
+      </w:pPr>
+    </w:lvl>
+  </w:abstractNum>
+  <w:abstractNum w:abstractNumId="7" w15:restartNumberingAfterBreak="0">
     <w:nsid w:val="602E1D40"/>
     <w:multiLevelType w:val="hybridMultilevel"/>
     <w:tmpl w:val="CA14F4C6"/>
@@ -1588,7 +3159,7 @@
       </w:rPr>
     </w:lvl>
   </w:abstractNum>
-  <w:abstractNum w:abstractNumId="5" w15:restartNumberingAfterBreak="0">
+  <w:abstractNum w:abstractNumId="8" w15:restartNumberingAfterBreak="0">
     <w:nsid w:val="6A6A3C21"/>
     <w:multiLevelType w:val="multilevel"/>
     <w:tmpl w:val="0EC4F796"/>
@@ -1693,7 +3264,7 @@
       </w:pPr>
     </w:lvl>
   </w:abstractNum>
-  <w:abstractNum w:abstractNumId="6" w15:restartNumberingAfterBreak="0">
+  <w:abstractNum w:abstractNumId="9" w15:restartNumberingAfterBreak="0">
     <w:nsid w:val="7ABD7475"/>
     <w:multiLevelType w:val="hybridMultilevel"/>
     <w:tmpl w:val="04663EBC"/>
@@ -1807,25 +3378,34 @@
     </w:lvl>
   </w:abstractNum>
   <w:num w:numId="1" w16cid:durableId="1866358815">
+    <w:abstractNumId w:val="3"/>
+  </w:num>
+  <w:num w:numId="2" w16cid:durableId="1638490947">
     <w:abstractNumId w:val="2"/>
   </w:num>
-  <w:num w:numId="2" w16cid:durableId="1638490947">
+  <w:num w:numId="3" w16cid:durableId="1948349207">
     <w:abstractNumId w:val="1"/>
   </w:num>
-  <w:num w:numId="3" w16cid:durableId="1948349207">
-    <w:abstractNumId w:val="0"/>
+  <w:num w:numId="4" w16cid:durableId="1818834744">
+    <w:abstractNumId w:val="9"/>
   </w:num>
-  <w:num w:numId="4" w16cid:durableId="1818834744">
+  <w:num w:numId="5" w16cid:durableId="876937918">
+    <w:abstractNumId w:val="8"/>
+  </w:num>
+  <w:num w:numId="6" w16cid:durableId="1507669777">
+    <w:abstractNumId w:val="4"/>
+  </w:num>
+  <w:num w:numId="7" w16cid:durableId="393359658">
+    <w:abstractNumId w:val="7"/>
+  </w:num>
+  <w:num w:numId="8" w16cid:durableId="133956830">
+    <w:abstractNumId w:val="5"/>
+  </w:num>
+  <w:num w:numId="9" w16cid:durableId="2137554372">
     <w:abstractNumId w:val="6"/>
   </w:num>
-  <w:num w:numId="5" w16cid:durableId="876937918">
-    <w:abstractNumId w:val="5"/>
-  </w:num>
-  <w:num w:numId="6" w16cid:durableId="1507669777">
-    <w:abstractNumId w:val="3"/>
-  </w:num>
-  <w:num w:numId="7" w16cid:durableId="393359658">
-    <w:abstractNumId w:val="4"/>
+  <w:num w:numId="10" w16cid:durableId="479032831">
+    <w:abstractNumId w:val="0"/>
   </w:num>
 </w:numbering>
 </file>

</xml_diff>

<commit_message>
doc: Add additional resources
</commit_message>
<xml_diff>
--- a/design/Design Spec.docx
+++ b/design/Design Spec.docx
@@ -1012,7 +1012,10 @@
         </w:numPr>
       </w:pPr>
       <w:r>
-        <w:t xml:space="preserve">Resources with links to Irish and international organisations </w:t>
+        <w:t>Resources with links to Irish and international organisations</w:t>
+      </w:r>
+      <w:r>
+        <w:t>, hockey blogs etc.</w:t>
       </w:r>
     </w:p>
     <w:p>
@@ -1957,10 +1960,14 @@
           <w:szCs w:val="18"/>
           <w:lang w:eastAsia="en-IE"/>
         </w:rPr>
-        <w:t>font-family: 'Hind', sans-</w:t>
-      </w:r>
-      <w:proofErr w:type="gramStart"/>
-      <w:r>
+        <w:t>font-family: 'Hind', sans-serif;</w:t>
+      </w:r>
+    </w:p>
+    <w:p>
+      <w:pPr>
+        <w:spacing w:after="0" w:line="240" w:lineRule="auto"/>
+        <w:ind w:left="360"/>
+        <w:textAlignment w:val="baseline"/>
         <w:rPr>
           <w:rFonts w:ascii="Courier New" w:eastAsia="Times New Roman" w:hAnsi="Courier New" w:cs="Courier New"/>
           <w:spacing w:val="2"/>
@@ -1968,15 +1975,8 @@
           <w:szCs w:val="18"/>
           <w:lang w:eastAsia="en-IE"/>
         </w:rPr>
-        <w:t>serif;</w:t>
-      </w:r>
-      <w:proofErr w:type="gramEnd"/>
-    </w:p>
-    <w:p>
-      <w:pPr>
-        <w:spacing w:after="0" w:line="240" w:lineRule="auto"/>
-        <w:ind w:left="360"/>
-        <w:textAlignment w:val="baseline"/>
+      </w:pPr>
+      <w:r>
         <w:rPr>
           <w:rFonts w:ascii="Courier New" w:eastAsia="Times New Roman" w:hAnsi="Courier New" w:cs="Courier New"/>
           <w:spacing w:val="2"/>
@@ -1984,29 +1984,8 @@
           <w:szCs w:val="18"/>
           <w:lang w:eastAsia="en-IE"/>
         </w:rPr>
-      </w:pPr>
-      <w:r>
-        <w:rPr>
-          <w:rFonts w:ascii="Courier New" w:eastAsia="Times New Roman" w:hAnsi="Courier New" w:cs="Courier New"/>
-          <w:spacing w:val="2"/>
-          <w:sz w:val="18"/>
-          <w:szCs w:val="18"/>
-          <w:lang w:eastAsia="en-IE"/>
-        </w:rPr>
-        <w:t>font-family: 'Montserrat', sans-</w:t>
-      </w:r>
-      <w:proofErr w:type="gramStart"/>
-      <w:r>
-        <w:rPr>
-          <w:rFonts w:ascii="Courier New" w:eastAsia="Times New Roman" w:hAnsi="Courier New" w:cs="Courier New"/>
-          <w:spacing w:val="2"/>
-          <w:sz w:val="18"/>
-          <w:szCs w:val="18"/>
-          <w:lang w:eastAsia="en-IE"/>
-        </w:rPr>
-        <w:t>serif;</w:t>
-      </w:r>
-      <w:proofErr w:type="gramEnd"/>
+        <w:t>font-family: 'Montserrat', sans-serif;</w:t>
+      </w:r>
     </w:p>
     <w:p/>
     <w:p>
@@ -2287,6 +2266,142 @@
       <w:r>
         <w:t xml:space="preserve"> </w:t>
       </w:r>
+    </w:p>
+    <w:p>
+      <w:pPr>
+        <w:pStyle w:val="ListParagraph"/>
+        <w:numPr>
+          <w:ilvl w:val="0"/>
+          <w:numId w:val="2"/>
+        </w:numPr>
+      </w:pPr>
+      <w:hyperlink r:id="rId18" w:history="1">
+        <w:r>
+          <w:rPr>
+            <w:rStyle w:val="Hyperlink"/>
+          </w:rPr>
+          <w:t>https://www.fih.hockey/</w:t>
+        </w:r>
+      </w:hyperlink>
+    </w:p>
+    <w:p>
+      <w:pPr>
+        <w:pStyle w:val="ListParagraph"/>
+        <w:numPr>
+          <w:ilvl w:val="0"/>
+          <w:numId w:val="2"/>
+        </w:numPr>
+      </w:pPr>
+      <w:hyperlink r:id="rId19" w:history="1">
+        <w:r>
+          <w:rPr>
+            <w:rStyle w:val="Hyperlink"/>
+          </w:rPr>
+          <w:t>https://hockey.ie/</w:t>
+        </w:r>
+      </w:hyperlink>
+    </w:p>
+    <w:p>
+      <w:pPr>
+        <w:pStyle w:val="ListParagraph"/>
+        <w:numPr>
+          <w:ilvl w:val="0"/>
+          <w:numId w:val="2"/>
+        </w:numPr>
+      </w:pPr>
+      <w:hyperlink r:id="rId20" w:history="1">
+        <w:r>
+          <w:rPr>
+            <w:rStyle w:val="Hyperlink"/>
+          </w:rPr>
+          <w:t>https://www.leinsterhockey.ie/</w:t>
+        </w:r>
+      </w:hyperlink>
+    </w:p>
+    <w:p>
+      <w:pPr>
+        <w:pStyle w:val="ListParagraph"/>
+        <w:numPr>
+          <w:ilvl w:val="0"/>
+          <w:numId w:val="2"/>
+        </w:numPr>
+      </w:pPr>
+      <w:hyperlink r:id="rId21" w:history="1">
+        <w:r>
+          <w:rPr>
+            <w:rStyle w:val="Hyperlink"/>
+          </w:rPr>
+          <w:t>https://munsterhockey.ie/</w:t>
+        </w:r>
+      </w:hyperlink>
+    </w:p>
+    <w:p>
+      <w:pPr>
+        <w:pStyle w:val="ListParagraph"/>
+        <w:numPr>
+          <w:ilvl w:val="0"/>
+          <w:numId w:val="2"/>
+        </w:numPr>
+      </w:pPr>
+      <w:hyperlink r:id="rId22" w:history="1">
+        <w:r>
+          <w:rPr>
+            <w:rStyle w:val="Hyperlink"/>
+          </w:rPr>
+          <w:t>https://connachthockey.leaguerepublic.com/index.html</w:t>
+        </w:r>
+      </w:hyperlink>
+    </w:p>
+    <w:p>
+      <w:pPr>
+        <w:pStyle w:val="ListParagraph"/>
+        <w:numPr>
+          <w:ilvl w:val="0"/>
+          <w:numId w:val="2"/>
+        </w:numPr>
+      </w:pPr>
+      <w:hyperlink r:id="rId23" w:history="1">
+        <w:r>
+          <w:rPr>
+            <w:rStyle w:val="Hyperlink"/>
+          </w:rPr>
+          <w:t>https://ulsterhockey.com/</w:t>
+        </w:r>
+      </w:hyperlink>
+    </w:p>
+    <w:p>
+      <w:pPr>
+        <w:pStyle w:val="ListParagraph"/>
+        <w:numPr>
+          <w:ilvl w:val="0"/>
+          <w:numId w:val="2"/>
+        </w:numPr>
+      </w:pPr>
+      <w:hyperlink r:id="rId24" w:history="1">
+        <w:r>
+          <w:rPr>
+            <w:rStyle w:val="Hyperlink"/>
+          </w:rPr>
+          <w:t>https://eurohockey.org/</w:t>
+        </w:r>
+      </w:hyperlink>
+    </w:p>
+    <w:p>
+      <w:pPr>
+        <w:pStyle w:val="ListParagraph"/>
+        <w:numPr>
+          <w:ilvl w:val="0"/>
+          <w:numId w:val="2"/>
+        </w:numPr>
+      </w:pPr>
+      <w:hyperlink r:id="rId25" w:history="1">
+        <w:r>
+          <w:rPr>
+            <w:rStyle w:val="Hyperlink"/>
+          </w:rPr>
+          <w:t>https://ehlhockey.tv/</w:t>
+        </w:r>
+      </w:hyperlink>
     </w:p>
     <w:p>
       <w:pPr>

</xml_diff>